<commit_message>
Se creo US Emision Masiva y Emision Individual
</commit_message>
<xml_diff>
--- a/Analisis/CIP_DocumentoValidacionSprint2.docx
+++ b/Analisis/CIP_DocumentoValidacionSprint2.docx
@@ -1,6 +1,6 @@
 
 <file path=word/document.xml><?xml version="1.0" encoding="utf-8"?>
-<w:document xmlns:wpc="http://schemas.microsoft.com/office/word/2010/wordprocessingCanvas" xmlns:mc="http://schemas.openxmlformats.org/markup-compatibility/2006" xmlns:o="urn:schemas-microsoft-com:office:office" xmlns:r="http://schemas.openxmlformats.org/officeDocument/2006/relationships" xmlns:m="http://schemas.openxmlformats.org/officeDocument/2006/math" xmlns:v="urn:schemas-microsoft-com:vml" xmlns:wp14="http://schemas.microsoft.com/office/word/2010/wordprocessingDrawing" xmlns:wp="http://schemas.openxmlformats.org/drawingml/2006/wordprocessingDrawing" xmlns:w10="urn:schemas-microsoft-com:office:word" xmlns:w="http://schemas.openxmlformats.org/wordprocessingml/2006/main" xmlns:w14="http://schemas.microsoft.com/office/word/2010/wordml" xmlns:wpg="http://schemas.microsoft.com/office/word/2010/wordprocessingGroup" xmlns:wpi="http://schemas.microsoft.com/office/word/2010/wordprocessingInk" xmlns:wne="http://schemas.microsoft.com/office/word/2006/wordml" xmlns:wps="http://schemas.microsoft.com/office/word/2010/wordprocessingShape" mc:Ignorable="w14 wp14">
+<w:document xmlns:ve="http://schemas.openxmlformats.org/markup-compatibility/2006" xmlns:o="urn:schemas-microsoft-com:office:office" xmlns:r="http://schemas.openxmlformats.org/officeDocument/2006/relationships" xmlns:m="http://schemas.openxmlformats.org/officeDocument/2006/math" xmlns:v="urn:schemas-microsoft-com:vml" xmlns:wp="http://schemas.openxmlformats.org/drawingml/2006/wordprocessingDrawing" xmlns:w10="urn:schemas-microsoft-com:office:word" xmlns:w="http://schemas.openxmlformats.org/wordprocessingml/2006/main" xmlns:wne="http://schemas.microsoft.com/office/word/2006/wordml">
   <w:body>
     <w:p>
       <w:pPr>
@@ -426,7 +426,7 @@
         </w:rPr>
         <w:t xml:space="preserve">Email: </w:t>
       </w:r>
-      <w:hyperlink r:id="rId9" w:history="1">
+      <w:hyperlink r:id="rId8" w:history="1">
         <w:r>
           <w:rPr>
             <w:rStyle w:val="Hipervnculo"/>
@@ -468,7 +468,7 @@
         </w:rPr>
         <w:t xml:space="preserve"> </w:t>
       </w:r>
-      <w:hyperlink r:id="rId10" w:history="1">
+      <w:hyperlink r:id="rId9" w:history="1">
         <w:r>
           <w:rPr>
             <w:rStyle w:val="Hipervnculo"/>
@@ -684,8 +684,8 @@
           <w:lang w:val="en-US"/>
         </w:rPr>
         <w:sectPr>
-          <w:headerReference w:type="default" r:id="rId11"/>
-          <w:footerReference w:type="default" r:id="rId12"/>
+          <w:headerReference w:type="default" r:id="rId10"/>
+          <w:footerReference w:type="default" r:id="rId11"/>
           <w:pgSz w:w="11906" w:h="16838"/>
           <w:pgMar w:top="1418" w:right="567" w:bottom="1418" w:left="1418" w:header="709" w:footer="709" w:gutter="0"/>
           <w:cols w:space="708"/>
@@ -1074,18 +1074,28 @@
           <w:b/>
         </w:rPr>
       </w:pPr>
+      <w:proofErr w:type="spellStart"/>
       <w:r>
         <w:rPr>
           <w:b/>
         </w:rPr>
         <w:t>BackLog</w:t>
       </w:r>
+      <w:proofErr w:type="spellEnd"/>
       <w:r>
         <w:rPr>
           <w:b/>
         </w:rPr>
-        <w:t xml:space="preserve"> Items</w:t>
+        <w:t xml:space="preserve"> </w:t>
       </w:r>
+      <w:proofErr w:type="spellStart"/>
+      <w:r>
+        <w:rPr>
+          <w:b/>
+        </w:rPr>
+        <w:t>Items</w:t>
+      </w:r>
+      <w:proofErr w:type="spellEnd"/>
     </w:p>
     <w:p>
       <w:pPr>
@@ -1431,7 +1441,7 @@
       <w:tblPr>
         <w:tblStyle w:val="Tablaconcuadrcula"/>
         <w:tblW w:w="0" w:type="auto"/>
-        <w:tblLook w:val="04A0" w:firstRow="1" w:lastRow="0" w:firstColumn="1" w:lastColumn="0" w:noHBand="0" w:noVBand="1"/>
+        <w:tblLook w:val="04A0"/>
       </w:tblPr>
       <w:tblGrid>
         <w:gridCol w:w="1384"/>
@@ -1451,34 +1461,62 @@
                 <w:szCs w:val="18"/>
               </w:rPr>
             </w:pPr>
+            <w:proofErr w:type="spellStart"/>
             <w:r>
               <w:rPr>
                 <w:b/>
                 <w:sz w:val="18"/>
                 <w:szCs w:val="18"/>
               </w:rPr>
-              <w:t>User Stories ID</w:t>
-            </w:r>
-          </w:p>
-        </w:tc>
-        <w:tc>
-          <w:tcPr>
-            <w:tcW w:w="8677" w:type="dxa"/>
-          </w:tcPr>
-          <w:p>
-            <w:pPr>
+              <w:t>User</w:t>
+            </w:r>
+            <w:proofErr w:type="spellEnd"/>
+            <w:r>
               <w:rPr>
                 <w:b/>
                 <w:sz w:val="18"/>
                 <w:szCs w:val="18"/>
               </w:rPr>
-            </w:pPr>
+              <w:t xml:space="preserve"> </w:t>
+            </w:r>
+            <w:proofErr w:type="spellStart"/>
             <w:r>
               <w:rPr>
                 <w:b/>
                 <w:sz w:val="18"/>
                 <w:szCs w:val="18"/>
               </w:rPr>
+              <w:t>Stories</w:t>
+            </w:r>
+            <w:proofErr w:type="spellEnd"/>
+            <w:r>
+              <w:rPr>
+                <w:b/>
+                <w:sz w:val="18"/>
+                <w:szCs w:val="18"/>
+              </w:rPr>
+              <w:t xml:space="preserve"> ID</w:t>
+            </w:r>
+          </w:p>
+        </w:tc>
+        <w:tc>
+          <w:tcPr>
+            <w:tcW w:w="8677" w:type="dxa"/>
+          </w:tcPr>
+          <w:p>
+            <w:pPr>
+              <w:rPr>
+                <w:b/>
+                <w:sz w:val="18"/>
+                <w:szCs w:val="18"/>
+              </w:rPr>
+            </w:pPr>
+            <w:r>
+              <w:rPr>
+                <w:b/>
+                <w:sz w:val="18"/>
+                <w:szCs w:val="18"/>
+              </w:rPr>
               <w:t>Descripción</w:t>
             </w:r>
           </w:p>
@@ -1494,17 +1532,20 @@
               <w:jc w:val="center"/>
               <w:rPr>
                 <w:b/>
-              </w:rPr>
-            </w:pPr>
-            <w:r>
-              <w:rPr>
-                <w:b/>
+                <w:strike/>
+              </w:rPr>
+            </w:pPr>
+            <w:r>
+              <w:rPr>
+                <w:b/>
+                <w:strike/>
               </w:rPr>
               <w:t>CAJA-0</w:t>
             </w:r>
             <w:r>
               <w:rPr>
                 <w:b/>
+                <w:strike/>
               </w:rPr>
               <w:t>30</w:t>
             </w:r>
@@ -1515,22 +1556,40 @@
             <w:tcW w:w="8677" w:type="dxa"/>
           </w:tcPr>
           <w:p>
-            <w:r>
+            <w:pPr>
+              <w:rPr>
+                <w:strike/>
+              </w:rPr>
+            </w:pPr>
+            <w:r>
+              <w:rPr>
+                <w:strike/>
+              </w:rPr>
               <w:t xml:space="preserve">Como Usuario </w:t>
             </w:r>
             <w:r>
               <w:rPr>
                 <w:b/>
+                <w:strike/>
               </w:rPr>
               <w:t>Auditor</w:t>
             </w:r>
             <w:r>
+              <w:rPr>
+                <w:strike/>
+              </w:rPr>
               <w:t xml:space="preserve"> </w:t>
             </w:r>
             <w:r>
+              <w:rPr>
+                <w:strike/>
+              </w:rPr>
               <w:t xml:space="preserve">necesito </w:t>
             </w:r>
             <w:r>
+              <w:rPr>
+                <w:strike/>
+              </w:rPr>
               <w:t>cambiar categorías.</w:t>
             </w:r>
           </w:p>
@@ -1679,7 +1738,7 @@
       <w:tblPr>
         <w:tblStyle w:val="Tablaconcuadrcula"/>
         <w:tblW w:w="0" w:type="auto"/>
-        <w:tblLook w:val="04A0" w:firstRow="1" w:lastRow="0" w:firstColumn="1" w:lastColumn="0" w:noHBand="0" w:noVBand="1"/>
+        <w:tblLook w:val="04A0"/>
       </w:tblPr>
       <w:tblGrid>
         <w:gridCol w:w="1384"/>
@@ -1699,13 +1758,41 @@
                 <w:szCs w:val="18"/>
               </w:rPr>
             </w:pPr>
+            <w:proofErr w:type="spellStart"/>
             <w:r>
               <w:rPr>
                 <w:b/>
                 <w:sz w:val="18"/>
                 <w:szCs w:val="18"/>
               </w:rPr>
-              <w:t>User Stories ID</w:t>
+              <w:t>User</w:t>
+            </w:r>
+            <w:proofErr w:type="spellEnd"/>
+            <w:r>
+              <w:rPr>
+                <w:b/>
+                <w:sz w:val="18"/>
+                <w:szCs w:val="18"/>
+              </w:rPr>
+              <w:t xml:space="preserve"> </w:t>
+            </w:r>
+            <w:proofErr w:type="spellStart"/>
+            <w:r>
+              <w:rPr>
+                <w:b/>
+                <w:sz w:val="18"/>
+                <w:szCs w:val="18"/>
+              </w:rPr>
+              <w:t>Stories</w:t>
+            </w:r>
+            <w:proofErr w:type="spellEnd"/>
+            <w:r>
+              <w:rPr>
+                <w:b/>
+                <w:sz w:val="18"/>
+                <w:szCs w:val="18"/>
+              </w:rPr>
+              <w:t xml:space="preserve"> ID</w:t>
             </w:r>
           </w:p>
         </w:tc>
@@ -2046,23 +2133,7 @@
           <w:sz w:val="28"/>
           <w:szCs w:val="28"/>
         </w:rPr>
-        <w:t>Gestión de Aportes (</w:t>
-      </w:r>
-      <w:r>
-        <w:rPr>
-          <w:b/>
-          <w:sz w:val="28"/>
-          <w:szCs w:val="28"/>
-        </w:rPr>
-        <w:t>Vencimientos</w:t>
-      </w:r>
-      <w:r>
-        <w:rPr>
-          <w:b/>
-          <w:sz w:val="28"/>
-          <w:szCs w:val="28"/>
-        </w:rPr>
-        <w:t>)</w:t>
+        <w:t>Emisión de Cuotas</w:t>
       </w:r>
       <w:r>
         <w:rPr>
@@ -2104,7 +2175,7 @@
         <w:tblStyle w:val="Tablaconcuadrcula"/>
         <w:tblW w:w="0" w:type="auto"/>
         <w:tblLayout w:type="fixed"/>
-        <w:tblLook w:val="04A0" w:firstRow="1" w:lastRow="0" w:firstColumn="1" w:lastColumn="0" w:noHBand="0" w:noVBand="1"/>
+        <w:tblLook w:val="04A0"/>
       </w:tblPr>
       <w:tblGrid>
         <w:gridCol w:w="959"/>
@@ -2448,7 +2519,7 @@
                           <pic:cNvPicPr/>
                         </pic:nvPicPr>
                         <pic:blipFill>
-                          <a:blip r:embed="rId13" cstate="print"/>
+                          <a:blip r:embed="rId12" cstate="print"/>
                           <a:stretch>
                             <a:fillRect/>
                           </a:stretch>
@@ -3183,7 +3254,7 @@
         <w:tblStyle w:val="Tablaconcuadrcula"/>
         <w:tblW w:w="0" w:type="auto"/>
         <w:tblLayout w:type="fixed"/>
-        <w:tblLook w:val="04A0" w:firstRow="1" w:lastRow="0" w:firstColumn="1" w:lastColumn="0" w:noHBand="0" w:noVBand="1"/>
+        <w:tblLook w:val="04A0"/>
       </w:tblPr>
       <w:tblGrid>
         <w:gridCol w:w="959"/>
@@ -3288,7 +3359,14 @@
                 <w:rFonts w:cstheme="minorHAnsi"/>
                 <w:color w:val="000000" w:themeColor="text1"/>
               </w:rPr>
-              <w:t>02/02</w:t>
+              <w:t>09</w:t>
+            </w:r>
+            <w:r>
+              <w:rPr>
+                <w:rFonts w:cstheme="minorHAnsi"/>
+                <w:color w:val="000000" w:themeColor="text1"/>
+              </w:rPr>
+              <w:t>/02</w:t>
             </w:r>
             <w:r>
               <w:rPr>
@@ -3495,6 +3573,283 @@
                 <w:color w:val="000000" w:themeColor="text1"/>
               </w:rPr>
             </w:pPr>
+            <w:r>
+              <w:rPr>
+                <w:rFonts w:cstheme="minorHAnsi"/>
+                <w:noProof/>
+                <w:color w:val="000000" w:themeColor="text1"/>
+                <w:lang w:eastAsia="es-ES"/>
+              </w:rPr>
+              <w:drawing>
+                <wp:inline distT="0" distB="0" distL="0" distR="0">
+                  <wp:extent cx="6048231" cy="1720354"/>
+                  <wp:effectExtent l="57150" t="19050" r="104919" b="70346"/>
+                  <wp:docPr id="2" name="1 Imagen" descr="EmisionMasiva.png"/>
+                  <wp:cNvGraphicFramePr>
+                    <a:graphicFrameLocks xmlns:a="http://schemas.openxmlformats.org/drawingml/2006/main" noChangeAspect="1"/>
+                  </wp:cNvGraphicFramePr>
+                  <a:graphic xmlns:a="http://schemas.openxmlformats.org/drawingml/2006/main">
+                    <a:graphicData uri="http://schemas.openxmlformats.org/drawingml/2006/picture">
+                      <pic:pic xmlns:pic="http://schemas.openxmlformats.org/drawingml/2006/picture">
+                        <pic:nvPicPr>
+                          <pic:cNvPr id="0" name="EmisionMasiva.png"/>
+                          <pic:cNvPicPr/>
+                        </pic:nvPicPr>
+                        <pic:blipFill>
+                          <a:blip r:embed="rId13" cstate="print"/>
+                          <a:srcRect b="51829"/>
+                          <a:stretch>
+                            <a:fillRect/>
+                          </a:stretch>
+                        </pic:blipFill>
+                        <pic:spPr>
+                          <a:xfrm>
+                            <a:off x="0" y="0"/>
+                            <a:ext cx="6048231" cy="1720354"/>
+                          </a:xfrm>
+                          <a:prstGeom prst="rect">
+                            <a:avLst/>
+                          </a:prstGeom>
+                          <a:ln w="12700" cap="sq">
+                            <a:solidFill>
+                              <a:srgbClr val="000000"/>
+                            </a:solidFill>
+                            <a:prstDash val="solid"/>
+                            <a:miter lim="800000"/>
+                          </a:ln>
+                          <a:effectLst>
+                            <a:outerShdw blurRad="50800" dist="38100" dir="2700000" algn="tl" rotWithShape="0">
+                              <a:srgbClr val="000000">
+                                <a:alpha val="43000"/>
+                              </a:srgbClr>
+                            </a:outerShdw>
+                          </a:effectLst>
+                        </pic:spPr>
+                      </pic:pic>
+                    </a:graphicData>
+                  </a:graphic>
+                </wp:inline>
+              </w:drawing>
+            </w:r>
+          </w:p>
+          <w:p>
+            <w:pPr>
+              <w:autoSpaceDE w:val="0"/>
+              <w:autoSpaceDN w:val="0"/>
+              <w:adjustRightInd w:val="0"/>
+              <w:rPr>
+                <w:rFonts w:cstheme="minorHAnsi"/>
+                <w:color w:val="000000" w:themeColor="text1"/>
+              </w:rPr>
+            </w:pPr>
+            <w:r>
+              <w:rPr>
+                <w:rFonts w:cstheme="minorHAnsi"/>
+                <w:noProof/>
+                <w:color w:val="000000" w:themeColor="text1"/>
+                <w:lang w:eastAsia="es-ES"/>
+              </w:rPr>
+              <w:drawing>
+                <wp:inline distT="0" distB="0" distL="0" distR="0">
+                  <wp:extent cx="6048231" cy="2893548"/>
+                  <wp:effectExtent l="57150" t="19050" r="104919" b="78252"/>
+                  <wp:docPr id="3" name="2 Imagen" descr="EmisionMasivaConfirmar.png"/>
+                  <wp:cNvGraphicFramePr>
+                    <a:graphicFrameLocks xmlns:a="http://schemas.openxmlformats.org/drawingml/2006/main" noChangeAspect="1"/>
+                  </wp:cNvGraphicFramePr>
+                  <a:graphic xmlns:a="http://schemas.openxmlformats.org/drawingml/2006/main">
+                    <a:graphicData uri="http://schemas.openxmlformats.org/drawingml/2006/picture">
+                      <pic:pic xmlns:pic="http://schemas.openxmlformats.org/drawingml/2006/picture">
+                        <pic:nvPicPr>
+                          <pic:cNvPr id="0" name="EmisionMasivaConfirmar.png"/>
+                          <pic:cNvPicPr/>
+                        </pic:nvPicPr>
+                        <pic:blipFill>
+                          <a:blip r:embed="rId14" cstate="print"/>
+                          <a:srcRect b="18979"/>
+                          <a:stretch>
+                            <a:fillRect/>
+                          </a:stretch>
+                        </pic:blipFill>
+                        <pic:spPr>
+                          <a:xfrm>
+                            <a:off x="0" y="0"/>
+                            <a:ext cx="6048231" cy="2893548"/>
+                          </a:xfrm>
+                          <a:prstGeom prst="rect">
+                            <a:avLst/>
+                          </a:prstGeom>
+                          <a:ln w="12700" cap="sq">
+                            <a:solidFill>
+                              <a:srgbClr val="000000"/>
+                            </a:solidFill>
+                            <a:prstDash val="solid"/>
+                            <a:miter lim="800000"/>
+                          </a:ln>
+                          <a:effectLst>
+                            <a:outerShdw blurRad="50800" dist="38100" dir="2700000" algn="tl" rotWithShape="0">
+                              <a:srgbClr val="000000">
+                                <a:alpha val="43000"/>
+                              </a:srgbClr>
+                            </a:outerShdw>
+                          </a:effectLst>
+                        </pic:spPr>
+                      </pic:pic>
+                    </a:graphicData>
+                  </a:graphic>
+                </wp:inline>
+              </w:drawing>
+            </w:r>
+          </w:p>
+          <w:p>
+            <w:pPr>
+              <w:autoSpaceDE w:val="0"/>
+              <w:autoSpaceDN w:val="0"/>
+              <w:adjustRightInd w:val="0"/>
+              <w:rPr>
+                <w:rFonts w:cstheme="minorHAnsi"/>
+                <w:color w:val="000000" w:themeColor="text1"/>
+              </w:rPr>
+            </w:pPr>
+            <w:r>
+              <w:rPr>
+                <w:rFonts w:cstheme="minorHAnsi"/>
+                <w:noProof/>
+                <w:color w:val="000000" w:themeColor="text1"/>
+                <w:lang w:eastAsia="es-ES"/>
+              </w:rPr>
+              <w:drawing>
+                <wp:inline distT="0" distB="0" distL="0" distR="0">
+                  <wp:extent cx="6048231" cy="2548491"/>
+                  <wp:effectExtent l="57150" t="19050" r="104919" b="80409"/>
+                  <wp:docPr id="4" name="3 Imagen" descr="EmisionMasivaFinal.png"/>
+                  <wp:cNvGraphicFramePr>
+                    <a:graphicFrameLocks xmlns:a="http://schemas.openxmlformats.org/drawingml/2006/main" noChangeAspect="1"/>
+                  </wp:cNvGraphicFramePr>
+                  <a:graphic xmlns:a="http://schemas.openxmlformats.org/drawingml/2006/main">
+                    <a:graphicData uri="http://schemas.openxmlformats.org/drawingml/2006/picture">
+                      <pic:pic xmlns:pic="http://schemas.openxmlformats.org/drawingml/2006/picture">
+                        <pic:nvPicPr>
+                          <pic:cNvPr id="0" name="EmisionMasivaFinal.png"/>
+                          <pic:cNvPicPr/>
+                        </pic:nvPicPr>
+                        <pic:blipFill>
+                          <a:blip r:embed="rId15" cstate="print"/>
+                          <a:srcRect b="28640"/>
+                          <a:stretch>
+                            <a:fillRect/>
+                          </a:stretch>
+                        </pic:blipFill>
+                        <pic:spPr>
+                          <a:xfrm>
+                            <a:off x="0" y="0"/>
+                            <a:ext cx="6048231" cy="2548491"/>
+                          </a:xfrm>
+                          <a:prstGeom prst="rect">
+                            <a:avLst/>
+                          </a:prstGeom>
+                          <a:ln w="12700" cap="sq">
+                            <a:solidFill>
+                              <a:srgbClr val="000000"/>
+                            </a:solidFill>
+                            <a:prstDash val="solid"/>
+                            <a:miter lim="800000"/>
+                          </a:ln>
+                          <a:effectLst>
+                            <a:outerShdw blurRad="50800" dist="38100" dir="2700000" algn="tl" rotWithShape="0">
+                              <a:srgbClr val="000000">
+                                <a:alpha val="43000"/>
+                              </a:srgbClr>
+                            </a:outerShdw>
+                          </a:effectLst>
+                        </pic:spPr>
+                      </pic:pic>
+                    </a:graphicData>
+                  </a:graphic>
+                </wp:inline>
+              </w:drawing>
+            </w:r>
+          </w:p>
+          <w:p>
+            <w:pPr>
+              <w:autoSpaceDE w:val="0"/>
+              <w:autoSpaceDN w:val="0"/>
+              <w:adjustRightInd w:val="0"/>
+              <w:rPr>
+                <w:rFonts w:cstheme="minorHAnsi"/>
+                <w:color w:val="000000" w:themeColor="text1"/>
+              </w:rPr>
+            </w:pPr>
+            <w:r>
+              <w:rPr>
+                <w:rFonts w:cstheme="minorHAnsi"/>
+                <w:noProof/>
+                <w:color w:val="000000" w:themeColor="text1"/>
+                <w:lang w:eastAsia="es-ES"/>
+              </w:rPr>
+              <w:lastRenderedPageBreak/>
+              <w:drawing>
+                <wp:inline distT="0" distB="0" distL="0" distR="0">
+                  <wp:extent cx="6048231" cy="1573706"/>
+                  <wp:effectExtent l="57150" t="19050" r="104919" b="83644"/>
+                  <wp:docPr id="5" name="4 Imagen" descr="EmisionMasivaInactiva.png"/>
+                  <wp:cNvGraphicFramePr>
+                    <a:graphicFrameLocks xmlns:a="http://schemas.openxmlformats.org/drawingml/2006/main" noChangeAspect="1"/>
+                  </wp:cNvGraphicFramePr>
+                  <a:graphic xmlns:a="http://schemas.openxmlformats.org/drawingml/2006/main">
+                    <a:graphicData uri="http://schemas.openxmlformats.org/drawingml/2006/picture">
+                      <pic:pic xmlns:pic="http://schemas.openxmlformats.org/drawingml/2006/picture">
+                        <pic:nvPicPr>
+                          <pic:cNvPr id="0" name="EmisionMasivaInactiva.png"/>
+                          <pic:cNvPicPr/>
+                        </pic:nvPicPr>
+                        <pic:blipFill>
+                          <a:blip r:embed="rId16" cstate="print"/>
+                          <a:srcRect b="55935"/>
+                          <a:stretch>
+                            <a:fillRect/>
+                          </a:stretch>
+                        </pic:blipFill>
+                        <pic:spPr>
+                          <a:xfrm>
+                            <a:off x="0" y="0"/>
+                            <a:ext cx="6048231" cy="1573706"/>
+                          </a:xfrm>
+                          <a:prstGeom prst="rect">
+                            <a:avLst/>
+                          </a:prstGeom>
+                          <a:ln w="12700" cap="sq">
+                            <a:solidFill>
+                              <a:srgbClr val="000000"/>
+                            </a:solidFill>
+                            <a:prstDash val="solid"/>
+                            <a:miter lim="800000"/>
+                          </a:ln>
+                          <a:effectLst>
+                            <a:outerShdw blurRad="50800" dist="38100" dir="2700000" algn="tl" rotWithShape="0">
+                              <a:srgbClr val="000000">
+                                <a:alpha val="43000"/>
+                              </a:srgbClr>
+                            </a:outerShdw>
+                          </a:effectLst>
+                        </pic:spPr>
+                      </pic:pic>
+                    </a:graphicData>
+                  </a:graphic>
+                </wp:inline>
+              </w:drawing>
+            </w:r>
+          </w:p>
+          <w:p>
+            <w:pPr>
+              <w:autoSpaceDE w:val="0"/>
+              <w:autoSpaceDN w:val="0"/>
+              <w:adjustRightInd w:val="0"/>
+              <w:rPr>
+                <w:rFonts w:cstheme="minorHAnsi"/>
+                <w:color w:val="000000" w:themeColor="text1"/>
+              </w:rPr>
+            </w:pPr>
           </w:p>
         </w:tc>
       </w:tr>
@@ -3526,6 +3881,7 @@
                 <w:sz w:val="16"/>
                 <w:szCs w:val="16"/>
               </w:rPr>
+              <w:lastRenderedPageBreak/>
               <w:t>Criterios Aceptación</w:t>
             </w:r>
           </w:p>
@@ -3675,7 +4031,7 @@
                 <w:b/>
                 <w:color w:val="000000" w:themeColor="text1"/>
               </w:rPr>
-              <w:t>Emisión Masiva</w:t>
+              <w:t>Aportes</w:t>
             </w:r>
             <w:r>
               <w:rPr>
@@ -3764,7 +4120,15 @@
                 <w:rFonts w:cstheme="minorHAnsi"/>
                 <w:color w:val="000000" w:themeColor="text1"/>
               </w:rPr>
-              <w:t>. Activará el botón Emisión Masiva.</w:t>
+              <w:t xml:space="preserve">. Activará el </w:t>
+            </w:r>
+            <w:r>
+              <w:rPr>
+                <w:rFonts w:cstheme="minorHAnsi"/>
+                <w:b/>
+                <w:color w:val="000000" w:themeColor="text1"/>
+              </w:rPr>
+              <w:t>botón Emisión Masiva.</w:t>
             </w:r>
           </w:p>
         </w:tc>
@@ -3836,7 +4200,22 @@
                 <w:rFonts w:cstheme="minorHAnsi"/>
                 <w:color w:val="000000" w:themeColor="text1"/>
               </w:rPr>
-              <w:t>Selecciona el botón Emisión Masiva.</w:t>
+              <w:t xml:space="preserve">Selecciona el </w:t>
+            </w:r>
+            <w:r>
+              <w:rPr>
+                <w:rFonts w:cstheme="minorHAnsi"/>
+                <w:b/>
+                <w:color w:val="000000" w:themeColor="text1"/>
+              </w:rPr>
+              <w:t>botón Emisión Masiva</w:t>
+            </w:r>
+            <w:r>
+              <w:rPr>
+                <w:rFonts w:cstheme="minorHAnsi"/>
+                <w:color w:val="000000" w:themeColor="text1"/>
+              </w:rPr>
+              <w:t>.</w:t>
             </w:r>
           </w:p>
         </w:tc>
@@ -3957,6 +4336,49 @@
               </w:rPr>
               <w:t>El sistema inicia el proceso de Emisión Masiva.</w:t>
             </w:r>
+            <w:r>
+              <w:rPr>
+                <w:rFonts w:cstheme="minorHAnsi"/>
+                <w:color w:val="000000" w:themeColor="text1"/>
+              </w:rPr>
+              <w:t xml:space="preserve"> </w:t>
+            </w:r>
+          </w:p>
+          <w:p>
+            <w:pPr>
+              <w:autoSpaceDE w:val="0"/>
+              <w:autoSpaceDN w:val="0"/>
+              <w:adjustRightInd w:val="0"/>
+              <w:rPr>
+                <w:rFonts w:cstheme="minorHAnsi"/>
+                <w:color w:val="000000" w:themeColor="text1"/>
+              </w:rPr>
+            </w:pPr>
+            <w:r>
+              <w:rPr>
+                <w:rFonts w:cstheme="minorHAnsi"/>
+                <w:color w:val="000000" w:themeColor="text1"/>
+              </w:rPr>
+              <w:t>El sistema mostrará un mensaje informando la finalización del proceso.</w:t>
+            </w:r>
+          </w:p>
+          <w:p>
+            <w:pPr>
+              <w:autoSpaceDE w:val="0"/>
+              <w:autoSpaceDN w:val="0"/>
+              <w:adjustRightInd w:val="0"/>
+              <w:rPr>
+                <w:rFonts w:cstheme="minorHAnsi"/>
+                <w:color w:val="000000" w:themeColor="text1"/>
+              </w:rPr>
+            </w:pPr>
+            <w:r>
+              <w:rPr>
+                <w:rFonts w:cstheme="minorHAnsi"/>
+                <w:color w:val="000000" w:themeColor="text1"/>
+              </w:rPr>
+              <w:t>El sistema inhabilita el botón Emisión Masiva.</w:t>
+            </w:r>
           </w:p>
         </w:tc>
       </w:tr>
@@ -4093,14 +4515,14 @@
                 <w:b/>
                 <w:color w:val="000000" w:themeColor="text1"/>
               </w:rPr>
-              <w:t>Emisión Masiva</w:t>
-            </w:r>
-            <w:r>
-              <w:rPr>
-                <w:rFonts w:cstheme="minorHAnsi"/>
-                <w:color w:val="000000" w:themeColor="text1"/>
-              </w:rPr>
-              <w:t xml:space="preserve"> del Menú Principal. El mes-año actual del sistema </w:t>
+              <w:t xml:space="preserve">Aportes </w:t>
+            </w:r>
+            <w:r>
+              <w:rPr>
+                <w:rFonts w:cstheme="minorHAnsi"/>
+                <w:color w:val="000000" w:themeColor="text1"/>
+              </w:rPr>
+              <w:t xml:space="preserve">del Menú Principal. El mes-año actual del sistema </w:t>
             </w:r>
             <w:r>
               <w:rPr>
@@ -4196,14 +4618,21 @@
                 <w:rFonts w:cstheme="minorHAnsi"/>
                 <w:color w:val="000000" w:themeColor="text1"/>
               </w:rPr>
-              <w:t>Continuará inactivo</w:t>
-            </w:r>
-            <w:r>
-              <w:rPr>
-                <w:rFonts w:cstheme="minorHAnsi"/>
-                <w:color w:val="000000" w:themeColor="text1"/>
-              </w:rPr>
-              <w:t xml:space="preserve"> el botón Emisión Masiva.</w:t>
+              <w:t xml:space="preserve">Continuará </w:t>
+            </w:r>
+            <w:r>
+              <w:rPr>
+                <w:rFonts w:cstheme="minorHAnsi"/>
+                <w:color w:val="000000" w:themeColor="text1"/>
+              </w:rPr>
+              <w:t xml:space="preserve">inhabilitado </w:t>
+            </w:r>
+            <w:r>
+              <w:rPr>
+                <w:rFonts w:cstheme="minorHAnsi"/>
+                <w:color w:val="000000" w:themeColor="text1"/>
+              </w:rPr>
+              <w:t>el botón Emisión Masiva.</w:t>
             </w:r>
           </w:p>
         </w:tc>
@@ -4221,12 +4650,14 @@
               <w:adjustRightInd w:val="0"/>
               <w:rPr>
                 <w:rFonts w:cstheme="minorHAnsi"/>
-                <w:color w:val="000000" w:themeColor="text1"/>
-              </w:rPr>
-            </w:pPr>
-            <w:r>
-              <w:rPr>
-                <w:rFonts w:cstheme="minorHAnsi"/>
+                <w:b/>
+                <w:color w:val="000000" w:themeColor="text1"/>
+              </w:rPr>
+            </w:pPr>
+            <w:r>
+              <w:rPr>
+                <w:rFonts w:cstheme="minorHAnsi"/>
+                <w:b/>
                 <w:color w:val="000000" w:themeColor="text1"/>
               </w:rPr>
               <w:t>Nota</w:t>
@@ -4274,9 +4705,17 @@
             <w:r>
               <w:rPr>
                 <w:rFonts w:cstheme="minorHAnsi"/>
-                <w:color w:val="000000" w:themeColor="text1"/>
-              </w:rPr>
-              <w:t xml:space="preserve">Ejemplos: </w:t>
+                <w:b/>
+                <w:color w:val="000000" w:themeColor="text1"/>
+              </w:rPr>
+              <w:t>Ejemplos</w:t>
+            </w:r>
+            <w:r>
+              <w:rPr>
+                <w:rFonts w:cstheme="minorHAnsi"/>
+                <w:color w:val="000000" w:themeColor="text1"/>
+              </w:rPr>
+              <w:t xml:space="preserve">: </w:t>
             </w:r>
           </w:p>
           <w:p>
@@ -4329,14 +4768,7 @@
                 <w:rFonts w:cstheme="minorHAnsi"/>
                 <w:color w:val="000000" w:themeColor="text1"/>
               </w:rPr>
-              <w:t>Si mes-año de sistema es marzo-2015, entonces el sistema mostrará marzo-2015 como mes-año inicial del trimestre a emitir. Se</w:t>
-            </w:r>
-            <w:r>
-              <w:rPr>
-                <w:rFonts w:cstheme="minorHAnsi"/>
-                <w:color w:val="000000" w:themeColor="text1"/>
-              </w:rPr>
-              <w:t xml:space="preserve"> podrá ejecutar el proceso de Emisión Masiva.</w:t>
+              <w:t>Si mes-año de sistema es marzo-2015, entonces el sistema mostrará marzo-2015 como mes-año inicial del trimestre a emitir. Se podrá ejecutar el proceso de Emisión Masiva.</w:t>
             </w:r>
           </w:p>
           <w:p>
@@ -4415,9 +4847,1146 @@
               <w:t xml:space="preserve"> Afiliado, identificador único de cuota, mes-año de cuota, estado de cuota.</w:t>
             </w:r>
           </w:p>
+          <w:p>
+            <w:pPr>
+              <w:autoSpaceDE w:val="0"/>
+              <w:autoSpaceDN w:val="0"/>
+              <w:adjustRightInd w:val="0"/>
+              <w:ind w:left="720"/>
+              <w:rPr>
+                <w:rFonts w:cstheme="minorHAnsi"/>
+                <w:color w:val="000000" w:themeColor="text1"/>
+              </w:rPr>
+            </w:pPr>
+          </w:p>
         </w:tc>
       </w:tr>
     </w:tbl>
+    <w:p/>
+    <w:tbl>
+      <w:tblPr>
+        <w:tblStyle w:val="Tablaconcuadrcula"/>
+        <w:tblW w:w="0" w:type="auto"/>
+        <w:tblLayout w:type="fixed"/>
+        <w:tblLook w:val="04A0"/>
+      </w:tblPr>
+      <w:tblGrid>
+        <w:gridCol w:w="959"/>
+        <w:gridCol w:w="2835"/>
+        <w:gridCol w:w="2835"/>
+        <w:gridCol w:w="142"/>
+        <w:gridCol w:w="1134"/>
+        <w:gridCol w:w="1842"/>
+      </w:tblGrid>
+      <w:tr>
+        <w:tc>
+          <w:tcPr>
+            <w:tcW w:w="6771" w:type="dxa"/>
+            <w:gridSpan w:val="4"/>
+            <w:shd w:val="clear" w:color="auto" w:fill="92D050"/>
+          </w:tcPr>
+          <w:p>
+            <w:pPr>
+              <w:rPr>
+                <w:b/>
+              </w:rPr>
+            </w:pPr>
+            <w:r>
+              <w:rPr>
+                <w:rFonts w:cstheme="minorHAnsi"/>
+                <w:b/>
+                <w:color w:val="000000" w:themeColor="text1"/>
+              </w:rPr>
+              <w:lastRenderedPageBreak/>
+              <w:t xml:space="preserve">Nombre: </w:t>
+            </w:r>
+            <w:r>
+              <w:rPr>
+                <w:b/>
+              </w:rPr>
+              <w:t>[</w:t>
+            </w:r>
+            <w:r>
+              <w:rPr>
+                <w:b/>
+              </w:rPr>
+              <w:t>CAJA-032</w:t>
+            </w:r>
+            <w:r>
+              <w:rPr>
+                <w:b/>
+              </w:rPr>
+              <w:t xml:space="preserve">] </w:t>
+            </w:r>
+            <w:r>
+              <w:rPr>
+                <w:b/>
+              </w:rPr>
+              <w:t xml:space="preserve">Como Usuario Auditor necesito </w:t>
+            </w:r>
+            <w:r>
+              <w:rPr>
+                <w:b/>
+              </w:rPr>
+              <w:t xml:space="preserve">realizar Emisión </w:t>
+            </w:r>
+            <w:r>
+              <w:rPr>
+                <w:b/>
+              </w:rPr>
+              <w:t>Individual de Cuotas</w:t>
+            </w:r>
+            <w:r>
+              <w:rPr>
+                <w:b/>
+              </w:rPr>
+              <w:t>.</w:t>
+            </w:r>
+          </w:p>
+        </w:tc>
+        <w:tc>
+          <w:tcPr>
+            <w:tcW w:w="1134" w:type="dxa"/>
+          </w:tcPr>
+          <w:p>
+            <w:pPr>
+              <w:autoSpaceDE w:val="0"/>
+              <w:autoSpaceDN w:val="0"/>
+              <w:adjustRightInd w:val="0"/>
+              <w:rPr>
+                <w:rFonts w:cstheme="minorHAnsi"/>
+                <w:color w:val="000000" w:themeColor="text1"/>
+              </w:rPr>
+            </w:pPr>
+            <w:r>
+              <w:rPr>
+                <w:rFonts w:cstheme="minorHAnsi"/>
+                <w:color w:val="000000" w:themeColor="text1"/>
+              </w:rPr>
+              <w:t xml:space="preserve">Fecha </w:t>
+            </w:r>
+          </w:p>
+        </w:tc>
+        <w:tc>
+          <w:tcPr>
+            <w:tcW w:w="1842" w:type="dxa"/>
+          </w:tcPr>
+          <w:p>
+            <w:pPr>
+              <w:autoSpaceDE w:val="0"/>
+              <w:autoSpaceDN w:val="0"/>
+              <w:adjustRightInd w:val="0"/>
+              <w:rPr>
+                <w:rFonts w:cstheme="minorHAnsi"/>
+                <w:color w:val="000000" w:themeColor="text1"/>
+              </w:rPr>
+            </w:pPr>
+            <w:r>
+              <w:rPr>
+                <w:rFonts w:cstheme="minorHAnsi"/>
+                <w:color w:val="000000" w:themeColor="text1"/>
+              </w:rPr>
+              <w:t>09/02/2015</w:t>
+            </w:r>
+          </w:p>
+        </w:tc>
+      </w:tr>
+      <w:tr>
+        <w:tc>
+          <w:tcPr>
+            <w:tcW w:w="6771" w:type="dxa"/>
+            <w:gridSpan w:val="4"/>
+          </w:tcPr>
+          <w:p>
+            <w:pPr>
+              <w:autoSpaceDE w:val="0"/>
+              <w:autoSpaceDN w:val="0"/>
+              <w:adjustRightInd w:val="0"/>
+              <w:rPr>
+                <w:rFonts w:cstheme="minorHAnsi"/>
+                <w:color w:val="000000" w:themeColor="text1"/>
+              </w:rPr>
+            </w:pPr>
+            <w:r>
+              <w:rPr>
+                <w:rFonts w:cstheme="minorHAnsi"/>
+                <w:color w:val="000000" w:themeColor="text1"/>
+              </w:rPr>
+              <w:t>Asignado a: Adriana Ene</w:t>
+            </w:r>
+          </w:p>
+        </w:tc>
+        <w:tc>
+          <w:tcPr>
+            <w:tcW w:w="1134" w:type="dxa"/>
+          </w:tcPr>
+          <w:p>
+            <w:pPr>
+              <w:autoSpaceDE w:val="0"/>
+              <w:autoSpaceDN w:val="0"/>
+              <w:adjustRightInd w:val="0"/>
+              <w:rPr>
+                <w:rFonts w:cstheme="minorHAnsi"/>
+                <w:color w:val="000000" w:themeColor="text1"/>
+              </w:rPr>
+            </w:pPr>
+            <w:r>
+              <w:rPr>
+                <w:rFonts w:cstheme="minorHAnsi"/>
+                <w:color w:val="000000" w:themeColor="text1"/>
+              </w:rPr>
+              <w:t>Estimado</w:t>
+            </w:r>
+          </w:p>
+        </w:tc>
+        <w:tc>
+          <w:tcPr>
+            <w:tcW w:w="1842" w:type="dxa"/>
+          </w:tcPr>
+          <w:p>
+            <w:pPr>
+              <w:autoSpaceDE w:val="0"/>
+              <w:autoSpaceDN w:val="0"/>
+              <w:adjustRightInd w:val="0"/>
+              <w:rPr>
+                <w:rFonts w:cstheme="minorHAnsi"/>
+                <w:color w:val="000000" w:themeColor="text1"/>
+              </w:rPr>
+            </w:pPr>
+          </w:p>
+        </w:tc>
+      </w:tr>
+      <w:tr>
+        <w:tc>
+          <w:tcPr>
+            <w:tcW w:w="6771" w:type="dxa"/>
+            <w:gridSpan w:val="4"/>
+          </w:tcPr>
+          <w:p>
+            <w:pPr>
+              <w:autoSpaceDE w:val="0"/>
+              <w:autoSpaceDN w:val="0"/>
+              <w:adjustRightInd w:val="0"/>
+              <w:rPr>
+                <w:rFonts w:cstheme="minorHAnsi"/>
+                <w:color w:val="000000" w:themeColor="text1"/>
+              </w:rPr>
+            </w:pPr>
+            <w:r>
+              <w:rPr>
+                <w:rFonts w:cstheme="minorHAnsi"/>
+                <w:color w:val="000000" w:themeColor="text1"/>
+              </w:rPr>
+              <w:t xml:space="preserve">Tipo: Nuevo – </w:t>
+            </w:r>
+            <w:r>
+              <w:rPr>
+                <w:rFonts w:cstheme="minorHAnsi"/>
+                <w:strike/>
+                <w:color w:val="000000" w:themeColor="text1"/>
+              </w:rPr>
+              <w:t>Mejora</w:t>
+            </w:r>
+            <w:r>
+              <w:rPr>
+                <w:rFonts w:cstheme="minorHAnsi"/>
+                <w:color w:val="000000" w:themeColor="text1"/>
+              </w:rPr>
+              <w:t xml:space="preserve"> –</w:t>
+            </w:r>
+            <w:r>
+              <w:rPr>
+                <w:rFonts w:cstheme="minorHAnsi"/>
+                <w:strike/>
+                <w:color w:val="000000" w:themeColor="text1"/>
+              </w:rPr>
+              <w:t>Arreglo</w:t>
+            </w:r>
+          </w:p>
+        </w:tc>
+        <w:tc>
+          <w:tcPr>
+            <w:tcW w:w="1134" w:type="dxa"/>
+          </w:tcPr>
+          <w:p>
+            <w:pPr>
+              <w:autoSpaceDE w:val="0"/>
+              <w:autoSpaceDN w:val="0"/>
+              <w:adjustRightInd w:val="0"/>
+              <w:rPr>
+                <w:rFonts w:cstheme="minorHAnsi"/>
+                <w:color w:val="000000" w:themeColor="text1"/>
+              </w:rPr>
+            </w:pPr>
+            <w:r>
+              <w:rPr>
+                <w:rFonts w:cstheme="minorHAnsi"/>
+                <w:color w:val="000000" w:themeColor="text1"/>
+              </w:rPr>
+              <w:t>Fuente:</w:t>
+            </w:r>
+          </w:p>
+        </w:tc>
+        <w:tc>
+          <w:tcPr>
+            <w:tcW w:w="1842" w:type="dxa"/>
+          </w:tcPr>
+          <w:p>
+            <w:pPr>
+              <w:autoSpaceDE w:val="0"/>
+              <w:autoSpaceDN w:val="0"/>
+              <w:adjustRightInd w:val="0"/>
+              <w:rPr>
+                <w:rFonts w:cstheme="minorHAnsi"/>
+                <w:color w:val="000000" w:themeColor="text1"/>
+              </w:rPr>
+            </w:pPr>
+          </w:p>
+        </w:tc>
+      </w:tr>
+      <w:tr>
+        <w:tc>
+          <w:tcPr>
+            <w:tcW w:w="9747" w:type="dxa"/>
+            <w:gridSpan w:val="6"/>
+          </w:tcPr>
+          <w:p>
+            <w:pPr>
+              <w:autoSpaceDE w:val="0"/>
+              <w:autoSpaceDN w:val="0"/>
+              <w:adjustRightInd w:val="0"/>
+              <w:rPr>
+                <w:rFonts w:cstheme="minorHAnsi"/>
+                <w:color w:val="000000" w:themeColor="text1"/>
+              </w:rPr>
+            </w:pPr>
+            <w:r>
+              <w:rPr>
+                <w:rFonts w:cstheme="minorHAnsi"/>
+                <w:color w:val="000000" w:themeColor="text1"/>
+              </w:rPr>
+              <w:t>Resolución: Nuevo</w:t>
+            </w:r>
+          </w:p>
+        </w:tc>
+      </w:tr>
+      <w:tr>
+        <w:tc>
+          <w:tcPr>
+            <w:tcW w:w="9747" w:type="dxa"/>
+            <w:gridSpan w:val="6"/>
+          </w:tcPr>
+          <w:p>
+            <w:pPr>
+              <w:autoSpaceDE w:val="0"/>
+              <w:autoSpaceDN w:val="0"/>
+              <w:adjustRightInd w:val="0"/>
+              <w:rPr>
+                <w:rFonts w:cstheme="minorHAnsi"/>
+                <w:color w:val="000000" w:themeColor="text1"/>
+              </w:rPr>
+            </w:pPr>
+          </w:p>
+        </w:tc>
+      </w:tr>
+      <w:tr>
+        <w:tc>
+          <w:tcPr>
+            <w:tcW w:w="959" w:type="dxa"/>
+            <w:shd w:val="clear" w:color="auto" w:fill="92D050"/>
+          </w:tcPr>
+          <w:p>
+            <w:pPr>
+              <w:autoSpaceDE w:val="0"/>
+              <w:autoSpaceDN w:val="0"/>
+              <w:adjustRightInd w:val="0"/>
+              <w:jc w:val="center"/>
+              <w:rPr>
+                <w:rFonts w:cstheme="minorHAnsi"/>
+                <w:b/>
+                <w:color w:val="000000" w:themeColor="text1"/>
+                <w:sz w:val="16"/>
+                <w:szCs w:val="16"/>
+              </w:rPr>
+            </w:pPr>
+            <w:r>
+              <w:rPr>
+                <w:rFonts w:cstheme="minorHAnsi"/>
+                <w:b/>
+                <w:color w:val="000000" w:themeColor="text1"/>
+                <w:sz w:val="16"/>
+                <w:szCs w:val="16"/>
+              </w:rPr>
+              <w:t>Criterios Aceptación</w:t>
+            </w:r>
+          </w:p>
+        </w:tc>
+        <w:tc>
+          <w:tcPr>
+            <w:tcW w:w="2835" w:type="dxa"/>
+            <w:shd w:val="clear" w:color="auto" w:fill="92D050"/>
+          </w:tcPr>
+          <w:p>
+            <w:pPr>
+              <w:autoSpaceDE w:val="0"/>
+              <w:autoSpaceDN w:val="0"/>
+              <w:adjustRightInd w:val="0"/>
+              <w:jc w:val="center"/>
+              <w:rPr>
+                <w:rFonts w:cstheme="minorHAnsi"/>
+                <w:b/>
+                <w:color w:val="000000" w:themeColor="text1"/>
+              </w:rPr>
+            </w:pPr>
+            <w:r>
+              <w:rPr>
+                <w:rFonts w:cstheme="minorHAnsi"/>
+                <w:b/>
+                <w:color w:val="000000" w:themeColor="text1"/>
+              </w:rPr>
+              <w:t>Dado que</w:t>
+            </w:r>
+          </w:p>
+        </w:tc>
+        <w:tc>
+          <w:tcPr>
+            <w:tcW w:w="2835" w:type="dxa"/>
+            <w:shd w:val="clear" w:color="auto" w:fill="92D050"/>
+          </w:tcPr>
+          <w:p>
+            <w:pPr>
+              <w:autoSpaceDE w:val="0"/>
+              <w:autoSpaceDN w:val="0"/>
+              <w:adjustRightInd w:val="0"/>
+              <w:jc w:val="center"/>
+              <w:rPr>
+                <w:rFonts w:cstheme="minorHAnsi"/>
+                <w:b/>
+                <w:color w:val="000000" w:themeColor="text1"/>
+              </w:rPr>
+            </w:pPr>
+            <w:r>
+              <w:rPr>
+                <w:rFonts w:cstheme="minorHAnsi"/>
+                <w:b/>
+                <w:color w:val="000000" w:themeColor="text1"/>
+              </w:rPr>
+              <w:t>Cuando</w:t>
+            </w:r>
+          </w:p>
+        </w:tc>
+        <w:tc>
+          <w:tcPr>
+            <w:tcW w:w="3118" w:type="dxa"/>
+            <w:gridSpan w:val="3"/>
+            <w:shd w:val="clear" w:color="auto" w:fill="92D050"/>
+          </w:tcPr>
+          <w:p>
+            <w:pPr>
+              <w:autoSpaceDE w:val="0"/>
+              <w:autoSpaceDN w:val="0"/>
+              <w:adjustRightInd w:val="0"/>
+              <w:jc w:val="center"/>
+              <w:rPr>
+                <w:rFonts w:cstheme="minorHAnsi"/>
+                <w:b/>
+                <w:color w:val="000000" w:themeColor="text1"/>
+              </w:rPr>
+            </w:pPr>
+            <w:r>
+              <w:rPr>
+                <w:rFonts w:cstheme="minorHAnsi"/>
+                <w:b/>
+                <w:color w:val="000000" w:themeColor="text1"/>
+              </w:rPr>
+              <w:t>Entonces</w:t>
+            </w:r>
+          </w:p>
+        </w:tc>
+      </w:tr>
+      <w:tr>
+        <w:tc>
+          <w:tcPr>
+            <w:tcW w:w="959" w:type="dxa"/>
+            <w:shd w:val="clear" w:color="auto" w:fill="C2D69B" w:themeFill="accent3" w:themeFillTint="99"/>
+          </w:tcPr>
+          <w:p>
+            <w:pPr>
+              <w:autoSpaceDE w:val="0"/>
+              <w:autoSpaceDN w:val="0"/>
+              <w:adjustRightInd w:val="0"/>
+              <w:rPr>
+                <w:rFonts w:cstheme="minorHAnsi"/>
+                <w:b/>
+                <w:color w:val="000000" w:themeColor="text1"/>
+                <w:sz w:val="16"/>
+                <w:szCs w:val="16"/>
+              </w:rPr>
+            </w:pPr>
+            <w:r>
+              <w:rPr>
+                <w:rFonts w:cstheme="minorHAnsi"/>
+                <w:color w:val="000000" w:themeColor="text1"/>
+              </w:rPr>
+              <w:t>CA-01</w:t>
+            </w:r>
+          </w:p>
+        </w:tc>
+        <w:tc>
+          <w:tcPr>
+            <w:tcW w:w="2835" w:type="dxa"/>
+          </w:tcPr>
+          <w:p>
+            <w:pPr>
+              <w:autoSpaceDE w:val="0"/>
+              <w:autoSpaceDN w:val="0"/>
+              <w:adjustRightInd w:val="0"/>
+              <w:rPr>
+                <w:rFonts w:cstheme="minorHAnsi"/>
+                <w:color w:val="000000" w:themeColor="text1"/>
+              </w:rPr>
+            </w:pPr>
+            <w:r>
+              <w:rPr>
+                <w:rFonts w:cstheme="minorHAnsi"/>
+                <w:color w:val="000000" w:themeColor="text1"/>
+              </w:rPr>
+              <w:t xml:space="preserve">El usuario </w:t>
+            </w:r>
+            <w:r>
+              <w:rPr>
+                <w:rFonts w:cstheme="minorHAnsi"/>
+                <w:color w:val="000000" w:themeColor="text1"/>
+              </w:rPr>
+              <w:t>se encuentra en el Alta o Reingreso de Afiliado.</w:t>
+            </w:r>
+          </w:p>
+        </w:tc>
+        <w:tc>
+          <w:tcPr>
+            <w:tcW w:w="2835" w:type="dxa"/>
+          </w:tcPr>
+          <w:p>
+            <w:pPr>
+              <w:autoSpaceDE w:val="0"/>
+              <w:autoSpaceDN w:val="0"/>
+              <w:adjustRightInd w:val="0"/>
+              <w:rPr>
+                <w:rFonts w:cstheme="minorHAnsi"/>
+                <w:color w:val="000000" w:themeColor="text1"/>
+              </w:rPr>
+            </w:pPr>
+            <w:r>
+              <w:rPr>
+                <w:rFonts w:cstheme="minorHAnsi"/>
+                <w:color w:val="000000" w:themeColor="text1"/>
+              </w:rPr>
+              <w:t>Graba el alta o reingreso afiliado.</w:t>
+            </w:r>
+          </w:p>
+        </w:tc>
+        <w:tc>
+          <w:tcPr>
+            <w:tcW w:w="3118" w:type="dxa"/>
+            <w:gridSpan w:val="3"/>
+          </w:tcPr>
+          <w:p>
+            <w:pPr>
+              <w:autoSpaceDE w:val="0"/>
+              <w:autoSpaceDN w:val="0"/>
+              <w:adjustRightInd w:val="0"/>
+              <w:rPr>
+                <w:rFonts w:cstheme="minorHAnsi"/>
+                <w:color w:val="000000" w:themeColor="text1"/>
+              </w:rPr>
+            </w:pPr>
+            <w:r>
+              <w:rPr>
+                <w:rFonts w:cstheme="minorHAnsi"/>
+                <w:color w:val="000000" w:themeColor="text1"/>
+              </w:rPr>
+              <w:t xml:space="preserve">El sistema mostrará </w:t>
+            </w:r>
+            <w:r>
+              <w:rPr>
+                <w:rFonts w:cstheme="minorHAnsi"/>
+                <w:color w:val="000000" w:themeColor="text1"/>
+              </w:rPr>
+              <w:t>mensaje para informa la generación individual.</w:t>
+            </w:r>
+          </w:p>
+        </w:tc>
+      </w:tr>
+      <w:tr>
+        <w:tc>
+          <w:tcPr>
+            <w:tcW w:w="959" w:type="dxa"/>
+            <w:shd w:val="clear" w:color="auto" w:fill="C2D69B" w:themeFill="accent3" w:themeFillTint="99"/>
+          </w:tcPr>
+          <w:p>
+            <w:pPr>
+              <w:autoSpaceDE w:val="0"/>
+              <w:autoSpaceDN w:val="0"/>
+              <w:adjustRightInd w:val="0"/>
+              <w:rPr>
+                <w:rFonts w:cstheme="minorHAnsi"/>
+                <w:color w:val="000000" w:themeColor="text1"/>
+              </w:rPr>
+            </w:pPr>
+            <w:r>
+              <w:rPr>
+                <w:rFonts w:cstheme="minorHAnsi"/>
+                <w:color w:val="000000" w:themeColor="text1"/>
+              </w:rPr>
+              <w:t>CA-02</w:t>
+            </w:r>
+          </w:p>
+        </w:tc>
+        <w:tc>
+          <w:tcPr>
+            <w:tcW w:w="2835" w:type="dxa"/>
+          </w:tcPr>
+          <w:p>
+            <w:pPr>
+              <w:autoSpaceDE w:val="0"/>
+              <w:autoSpaceDN w:val="0"/>
+              <w:adjustRightInd w:val="0"/>
+              <w:rPr>
+                <w:rFonts w:cstheme="minorHAnsi"/>
+                <w:color w:val="000000" w:themeColor="text1"/>
+              </w:rPr>
+            </w:pPr>
+            <w:r>
+              <w:rPr>
+                <w:rFonts w:cstheme="minorHAnsi"/>
+                <w:color w:val="000000" w:themeColor="text1"/>
+              </w:rPr>
+              <w:t xml:space="preserve">El usuario </w:t>
+            </w:r>
+            <w:r>
+              <w:rPr>
+                <w:rFonts w:cstheme="minorHAnsi"/>
+                <w:color w:val="000000" w:themeColor="text1"/>
+              </w:rPr>
+              <w:t xml:space="preserve">se encuentra frente a mensaje para generar la emisión </w:t>
+            </w:r>
+            <w:r>
+              <w:rPr>
+                <w:rFonts w:cstheme="minorHAnsi"/>
+                <w:color w:val="000000" w:themeColor="text1"/>
+              </w:rPr>
+              <w:t>individual</w:t>
+            </w:r>
+            <w:r>
+              <w:rPr>
+                <w:rFonts w:cstheme="minorHAnsi"/>
+                <w:color w:val="000000" w:themeColor="text1"/>
+              </w:rPr>
+              <w:t>.</w:t>
+            </w:r>
+          </w:p>
+        </w:tc>
+        <w:tc>
+          <w:tcPr>
+            <w:tcW w:w="2835" w:type="dxa"/>
+          </w:tcPr>
+          <w:p>
+            <w:pPr>
+              <w:autoSpaceDE w:val="0"/>
+              <w:autoSpaceDN w:val="0"/>
+              <w:adjustRightInd w:val="0"/>
+              <w:rPr>
+                <w:rFonts w:cstheme="minorHAnsi"/>
+                <w:color w:val="000000" w:themeColor="text1"/>
+              </w:rPr>
+            </w:pPr>
+            <w:r>
+              <w:rPr>
+                <w:rFonts w:cstheme="minorHAnsi"/>
+                <w:color w:val="000000" w:themeColor="text1"/>
+              </w:rPr>
+              <w:t xml:space="preserve">Selecciona el </w:t>
+            </w:r>
+            <w:r>
+              <w:rPr>
+                <w:rFonts w:cstheme="minorHAnsi"/>
+                <w:b/>
+                <w:color w:val="000000" w:themeColor="text1"/>
+              </w:rPr>
+              <w:t>botón Emi</w:t>
+            </w:r>
+            <w:r>
+              <w:rPr>
+                <w:rFonts w:cstheme="minorHAnsi"/>
+                <w:b/>
+                <w:color w:val="000000" w:themeColor="text1"/>
+              </w:rPr>
+              <w:t>tir Cuotas.</w:t>
+            </w:r>
+          </w:p>
+        </w:tc>
+        <w:tc>
+          <w:tcPr>
+            <w:tcW w:w="3118" w:type="dxa"/>
+            <w:gridSpan w:val="3"/>
+          </w:tcPr>
+          <w:p>
+            <w:pPr>
+              <w:autoSpaceDE w:val="0"/>
+              <w:autoSpaceDN w:val="0"/>
+              <w:adjustRightInd w:val="0"/>
+              <w:rPr>
+                <w:rFonts w:cstheme="minorHAnsi"/>
+                <w:color w:val="000000" w:themeColor="text1"/>
+              </w:rPr>
+            </w:pPr>
+            <w:r>
+              <w:rPr>
+                <w:rFonts w:cstheme="minorHAnsi"/>
+                <w:color w:val="000000" w:themeColor="text1"/>
+              </w:rPr>
+              <w:t xml:space="preserve">El sistema inicia el proceso de Emisión </w:t>
+            </w:r>
+            <w:r>
+              <w:rPr>
+                <w:rFonts w:cstheme="minorHAnsi"/>
+                <w:color w:val="000000" w:themeColor="text1"/>
+              </w:rPr>
+              <w:t>individual de cuotas</w:t>
+            </w:r>
+            <w:r>
+              <w:rPr>
+                <w:rFonts w:cstheme="minorHAnsi"/>
+                <w:color w:val="000000" w:themeColor="text1"/>
+              </w:rPr>
+              <w:t xml:space="preserve">. </w:t>
+            </w:r>
+          </w:p>
+          <w:p>
+            <w:pPr>
+              <w:autoSpaceDE w:val="0"/>
+              <w:autoSpaceDN w:val="0"/>
+              <w:adjustRightInd w:val="0"/>
+              <w:rPr>
+                <w:rFonts w:cstheme="minorHAnsi"/>
+                <w:color w:val="000000" w:themeColor="text1"/>
+              </w:rPr>
+            </w:pPr>
+            <w:r>
+              <w:rPr>
+                <w:rFonts w:cstheme="minorHAnsi"/>
+                <w:color w:val="000000" w:themeColor="text1"/>
+              </w:rPr>
+              <w:t>El sistema mostrará un mensaje informando la finalización del proceso.</w:t>
+            </w:r>
+          </w:p>
+          <w:p>
+            <w:pPr>
+              <w:autoSpaceDE w:val="0"/>
+              <w:autoSpaceDN w:val="0"/>
+              <w:adjustRightInd w:val="0"/>
+              <w:rPr>
+                <w:rFonts w:cstheme="minorHAnsi"/>
+                <w:color w:val="000000" w:themeColor="text1"/>
+              </w:rPr>
+            </w:pPr>
+            <w:r>
+              <w:rPr>
+                <w:rFonts w:cstheme="minorHAnsi"/>
+                <w:color w:val="000000" w:themeColor="text1"/>
+              </w:rPr>
+              <w:t xml:space="preserve">El sistema </w:t>
+            </w:r>
+            <w:r>
+              <w:rPr>
+                <w:rFonts w:cstheme="minorHAnsi"/>
+                <w:color w:val="000000" w:themeColor="text1"/>
+              </w:rPr>
+              <w:t>vuelve al Menú Afiliados.</w:t>
+            </w:r>
+          </w:p>
+        </w:tc>
+      </w:tr>
+      <w:tr>
+        <w:tc>
+          <w:tcPr>
+            <w:tcW w:w="959" w:type="dxa"/>
+            <w:vMerge w:val="restart"/>
+            <w:shd w:val="clear" w:color="auto" w:fill="C2D69B" w:themeFill="accent3" w:themeFillTint="99"/>
+          </w:tcPr>
+          <w:p>
+            <w:pPr>
+              <w:autoSpaceDE w:val="0"/>
+              <w:autoSpaceDN w:val="0"/>
+              <w:adjustRightInd w:val="0"/>
+              <w:rPr>
+                <w:rFonts w:cstheme="minorHAnsi"/>
+                <w:color w:val="000000" w:themeColor="text1"/>
+              </w:rPr>
+            </w:pPr>
+          </w:p>
+        </w:tc>
+        <w:tc>
+          <w:tcPr>
+            <w:tcW w:w="2835" w:type="dxa"/>
+            <w:vMerge w:val="restart"/>
+          </w:tcPr>
+          <w:p>
+            <w:pPr>
+              <w:autoSpaceDE w:val="0"/>
+              <w:autoSpaceDN w:val="0"/>
+              <w:adjustRightInd w:val="0"/>
+              <w:rPr>
+                <w:rFonts w:cstheme="minorHAnsi"/>
+                <w:color w:val="000000" w:themeColor="text1"/>
+              </w:rPr>
+            </w:pPr>
+          </w:p>
+        </w:tc>
+        <w:tc>
+          <w:tcPr>
+            <w:tcW w:w="2835" w:type="dxa"/>
+          </w:tcPr>
+          <w:p>
+            <w:pPr>
+              <w:rPr>
+                <w:rFonts w:cstheme="minorHAnsi"/>
+                <w:color w:val="000000" w:themeColor="text1"/>
+              </w:rPr>
+            </w:pPr>
+          </w:p>
+        </w:tc>
+        <w:tc>
+          <w:tcPr>
+            <w:tcW w:w="3118" w:type="dxa"/>
+            <w:gridSpan w:val="3"/>
+          </w:tcPr>
+          <w:p>
+            <w:pPr>
+              <w:autoSpaceDE w:val="0"/>
+              <w:autoSpaceDN w:val="0"/>
+              <w:adjustRightInd w:val="0"/>
+              <w:rPr>
+                <w:rFonts w:cstheme="minorHAnsi"/>
+                <w:color w:val="000000" w:themeColor="text1"/>
+              </w:rPr>
+            </w:pPr>
+          </w:p>
+        </w:tc>
+      </w:tr>
+      <w:tr>
+        <w:tc>
+          <w:tcPr>
+            <w:tcW w:w="959" w:type="dxa"/>
+            <w:vMerge/>
+            <w:shd w:val="clear" w:color="auto" w:fill="C2D69B" w:themeFill="accent3" w:themeFillTint="99"/>
+          </w:tcPr>
+          <w:p>
+            <w:pPr>
+              <w:autoSpaceDE w:val="0"/>
+              <w:autoSpaceDN w:val="0"/>
+              <w:adjustRightInd w:val="0"/>
+              <w:rPr>
+                <w:rFonts w:cstheme="minorHAnsi"/>
+                <w:color w:val="000000" w:themeColor="text1"/>
+              </w:rPr>
+            </w:pPr>
+          </w:p>
+        </w:tc>
+        <w:tc>
+          <w:tcPr>
+            <w:tcW w:w="2835" w:type="dxa"/>
+            <w:vMerge/>
+          </w:tcPr>
+          <w:p>
+            <w:pPr>
+              <w:autoSpaceDE w:val="0"/>
+              <w:autoSpaceDN w:val="0"/>
+              <w:adjustRightInd w:val="0"/>
+              <w:rPr>
+                <w:rFonts w:cstheme="minorHAnsi"/>
+                <w:color w:val="000000" w:themeColor="text1"/>
+              </w:rPr>
+            </w:pPr>
+          </w:p>
+        </w:tc>
+        <w:tc>
+          <w:tcPr>
+            <w:tcW w:w="2835" w:type="dxa"/>
+          </w:tcPr>
+          <w:p>
+            <w:pPr>
+              <w:rPr>
+                <w:rFonts w:cstheme="minorHAnsi"/>
+                <w:color w:val="000000" w:themeColor="text1"/>
+              </w:rPr>
+            </w:pPr>
+          </w:p>
+        </w:tc>
+        <w:tc>
+          <w:tcPr>
+            <w:tcW w:w="3118" w:type="dxa"/>
+            <w:gridSpan w:val="3"/>
+          </w:tcPr>
+          <w:p>
+            <w:pPr>
+              <w:autoSpaceDE w:val="0"/>
+              <w:autoSpaceDN w:val="0"/>
+              <w:adjustRightInd w:val="0"/>
+              <w:rPr>
+                <w:rFonts w:cstheme="minorHAnsi"/>
+                <w:color w:val="000000" w:themeColor="text1"/>
+              </w:rPr>
+            </w:pPr>
+          </w:p>
+        </w:tc>
+      </w:tr>
+      <w:tr>
+        <w:tc>
+          <w:tcPr>
+            <w:tcW w:w="959" w:type="dxa"/>
+            <w:shd w:val="clear" w:color="auto" w:fill="C2D69B" w:themeFill="accent3" w:themeFillTint="99"/>
+          </w:tcPr>
+          <w:p>
+            <w:pPr>
+              <w:autoSpaceDE w:val="0"/>
+              <w:autoSpaceDN w:val="0"/>
+              <w:adjustRightInd w:val="0"/>
+              <w:rPr>
+                <w:rFonts w:cstheme="minorHAnsi"/>
+                <w:color w:val="000000" w:themeColor="text1"/>
+              </w:rPr>
+            </w:pPr>
+          </w:p>
+        </w:tc>
+        <w:tc>
+          <w:tcPr>
+            <w:tcW w:w="2835" w:type="dxa"/>
+          </w:tcPr>
+          <w:p>
+            <w:pPr>
+              <w:autoSpaceDE w:val="0"/>
+              <w:autoSpaceDN w:val="0"/>
+              <w:adjustRightInd w:val="0"/>
+              <w:rPr>
+                <w:rFonts w:cstheme="minorHAnsi"/>
+                <w:color w:val="000000" w:themeColor="text1"/>
+              </w:rPr>
+            </w:pPr>
+          </w:p>
+        </w:tc>
+        <w:tc>
+          <w:tcPr>
+            <w:tcW w:w="2835" w:type="dxa"/>
+          </w:tcPr>
+          <w:p>
+            <w:pPr>
+              <w:autoSpaceDE w:val="0"/>
+              <w:autoSpaceDN w:val="0"/>
+              <w:adjustRightInd w:val="0"/>
+              <w:rPr>
+                <w:rFonts w:cstheme="minorHAnsi"/>
+                <w:color w:val="000000" w:themeColor="text1"/>
+              </w:rPr>
+            </w:pPr>
+          </w:p>
+        </w:tc>
+        <w:tc>
+          <w:tcPr>
+            <w:tcW w:w="3118" w:type="dxa"/>
+            <w:gridSpan w:val="3"/>
+          </w:tcPr>
+          <w:p>
+            <w:pPr>
+              <w:autoSpaceDE w:val="0"/>
+              <w:autoSpaceDN w:val="0"/>
+              <w:adjustRightInd w:val="0"/>
+              <w:rPr>
+                <w:rFonts w:cstheme="minorHAnsi"/>
+                <w:color w:val="000000" w:themeColor="text1"/>
+              </w:rPr>
+            </w:pPr>
+          </w:p>
+        </w:tc>
+      </w:tr>
+      <w:tr>
+        <w:tc>
+          <w:tcPr>
+            <w:tcW w:w="959" w:type="dxa"/>
+            <w:shd w:val="clear" w:color="auto" w:fill="C2D69B" w:themeFill="accent3" w:themeFillTint="99"/>
+          </w:tcPr>
+          <w:p>
+            <w:pPr>
+              <w:autoSpaceDE w:val="0"/>
+              <w:autoSpaceDN w:val="0"/>
+              <w:adjustRightInd w:val="0"/>
+              <w:rPr>
+                <w:rFonts w:cstheme="minorHAnsi"/>
+                <w:b/>
+                <w:color w:val="000000" w:themeColor="text1"/>
+              </w:rPr>
+            </w:pPr>
+            <w:r>
+              <w:rPr>
+                <w:rFonts w:cstheme="minorHAnsi"/>
+                <w:b/>
+                <w:color w:val="000000" w:themeColor="text1"/>
+              </w:rPr>
+              <w:t>Nota</w:t>
+            </w:r>
+          </w:p>
+        </w:tc>
+        <w:tc>
+          <w:tcPr>
+            <w:tcW w:w="8788" w:type="dxa"/>
+            <w:gridSpan w:val="5"/>
+          </w:tcPr>
+          <w:p>
+            <w:pPr>
+              <w:pStyle w:val="Prrafodelista"/>
+              <w:numPr>
+                <w:ilvl w:val="0"/>
+                <w:numId w:val="16"/>
+              </w:numPr>
+              <w:autoSpaceDE w:val="0"/>
+              <w:autoSpaceDN w:val="0"/>
+              <w:adjustRightInd w:val="0"/>
+              <w:rPr>
+                <w:rFonts w:cstheme="minorHAnsi"/>
+                <w:color w:val="000000" w:themeColor="text1"/>
+              </w:rPr>
+            </w:pPr>
+            <w:r>
+              <w:rPr>
+                <w:rFonts w:cstheme="minorHAnsi"/>
+                <w:b/>
+                <w:color w:val="000000" w:themeColor="text1"/>
+              </w:rPr>
+              <w:t xml:space="preserve">El Proceso de Emisión </w:t>
+            </w:r>
+            <w:r>
+              <w:rPr>
+                <w:rFonts w:cstheme="minorHAnsi"/>
+                <w:b/>
+                <w:color w:val="000000" w:themeColor="text1"/>
+              </w:rPr>
+              <w:t>individual</w:t>
+            </w:r>
+            <w:r>
+              <w:rPr>
+                <w:rFonts w:cstheme="minorHAnsi"/>
+                <w:b/>
+                <w:color w:val="000000" w:themeColor="text1"/>
+              </w:rPr>
+              <w:t xml:space="preserve"> consiste en</w:t>
+            </w:r>
+            <w:r>
+              <w:rPr>
+                <w:rFonts w:cstheme="minorHAnsi"/>
+                <w:color w:val="000000" w:themeColor="text1"/>
+              </w:rPr>
+              <w:t>:</w:t>
+            </w:r>
+          </w:p>
+          <w:p>
+            <w:pPr>
+              <w:pStyle w:val="Prrafodelista"/>
+              <w:numPr>
+                <w:ilvl w:val="0"/>
+                <w:numId w:val="17"/>
+              </w:numPr>
+              <w:autoSpaceDE w:val="0"/>
+              <w:autoSpaceDN w:val="0"/>
+              <w:adjustRightInd w:val="0"/>
+              <w:rPr>
+                <w:rFonts w:cstheme="minorHAnsi"/>
+                <w:color w:val="000000" w:themeColor="text1"/>
+              </w:rPr>
+            </w:pPr>
+            <w:r>
+              <w:rPr>
+                <w:rFonts w:cstheme="minorHAnsi"/>
+                <w:color w:val="000000" w:themeColor="text1"/>
+              </w:rPr>
+              <w:t>Crear un registro de cuotas emitidas por cada mes-año de aportes a partir del mes-año de la Fecha de Alta del Afiliado</w:t>
+            </w:r>
+            <w:r>
+              <w:rPr>
+                <w:rFonts w:cstheme="minorHAnsi"/>
+                <w:color w:val="000000" w:themeColor="text1"/>
+              </w:rPr>
+              <w:t xml:space="preserve"> hasta el </w:t>
+            </w:r>
+            <w:r>
+              <w:rPr>
+                <w:rFonts w:cstheme="minorHAnsi"/>
+                <w:color w:val="000000" w:themeColor="text1"/>
+              </w:rPr>
+              <w:t>último</w:t>
+            </w:r>
+            <w:r>
+              <w:rPr>
+                <w:rFonts w:cstheme="minorHAnsi"/>
+                <w:color w:val="000000" w:themeColor="text1"/>
+              </w:rPr>
+              <w:t xml:space="preserve"> mes-año del actual trimestre emitido.</w:t>
+            </w:r>
+          </w:p>
+          <w:p>
+            <w:pPr>
+              <w:pStyle w:val="Prrafodelista"/>
+              <w:numPr>
+                <w:ilvl w:val="0"/>
+                <w:numId w:val="17"/>
+              </w:numPr>
+              <w:autoSpaceDE w:val="0"/>
+              <w:autoSpaceDN w:val="0"/>
+              <w:adjustRightInd w:val="0"/>
+              <w:rPr>
+                <w:rFonts w:cstheme="minorHAnsi"/>
+                <w:color w:val="000000" w:themeColor="text1"/>
+              </w:rPr>
+            </w:pPr>
+            <w:r>
+              <w:rPr>
+                <w:rFonts w:cstheme="minorHAnsi"/>
+                <w:color w:val="000000" w:themeColor="text1"/>
+              </w:rPr>
+              <w:t>El registro de cuota tendrá información</w:t>
+            </w:r>
+            <w:r>
+              <w:rPr>
+                <w:rFonts w:cstheme="minorHAnsi"/>
+                <w:color w:val="000000" w:themeColor="text1"/>
+              </w:rPr>
+              <w:t xml:space="preserve"> de</w:t>
+            </w:r>
+            <w:r>
+              <w:rPr>
+                <w:rFonts w:cstheme="minorHAnsi"/>
+                <w:color w:val="000000" w:themeColor="text1"/>
+              </w:rPr>
+              <w:t xml:space="preserve"> identificador de Afiliado, identificador único de cuota, mes-año de cuota, estado de cuota.</w:t>
+            </w:r>
+          </w:p>
+          <w:p>
+            <w:pPr>
+              <w:autoSpaceDE w:val="0"/>
+              <w:autoSpaceDN w:val="0"/>
+              <w:adjustRightInd w:val="0"/>
+              <w:ind w:left="720"/>
+              <w:rPr>
+                <w:rFonts w:cstheme="minorHAnsi"/>
+                <w:color w:val="000000" w:themeColor="text1"/>
+              </w:rPr>
+            </w:pPr>
+          </w:p>
+        </w:tc>
+      </w:tr>
+    </w:tbl>
+    <w:p/>
+    <w:p/>
+    <w:p/>
     <w:p/>
     <w:p/>
     <w:p/>
@@ -4431,7 +6000,7 @@
       <w:tblPr>
         <w:tblStyle w:val="Tablaconcuadrcula"/>
         <w:tblW w:w="0" w:type="auto"/>
-        <w:tblLook w:val="04A0" w:firstRow="1" w:lastRow="0" w:firstColumn="1" w:lastColumn="0" w:noHBand="0" w:noVBand="1"/>
+        <w:tblLook w:val="04A0"/>
       </w:tblPr>
       <w:tblGrid>
         <w:gridCol w:w="3652"/>
@@ -4463,10 +6032,10 @@
           </w:tcPr>
           <w:p>
             <w:r>
-              <w:t>02</w:t>
-            </w:r>
-            <w:r>
-              <w:t>/02/2015</w:t>
+              <w:t>--/--</w:t>
+            </w:r>
+            <w:r>
+              <w:t>/2015</w:t>
             </w:r>
           </w:p>
         </w:tc>
@@ -4599,7 +6168,15 @@
                 <w:sz w:val="28"/>
                 <w:szCs w:val="28"/>
               </w:rPr>
-              <w:t>Pila del Sprint  1  - Objetivo: Gestión de Afiliados.</w:t>
+              <w:t>Pila del Sprint  2  - Objetivo: Emisión Cuotas</w:t>
+            </w:r>
+            <w:r>
+              <w:rPr>
+                <w:b/>
+                <w:sz w:val="28"/>
+                <w:szCs w:val="28"/>
+              </w:rPr>
+              <w:t>.</w:t>
             </w:r>
           </w:p>
         </w:tc>
@@ -4648,8 +6225,8 @@
     <w:p/>
     <w:p/>
     <w:sectPr>
-      <w:headerReference w:type="default" r:id="rId14"/>
-      <w:footerReference w:type="default" r:id="rId15"/>
+      <w:headerReference w:type="default" r:id="rId17"/>
+      <w:footerReference w:type="default" r:id="rId18"/>
       <w:pgSz w:w="11906" w:h="16838"/>
       <w:pgMar w:top="1418" w:right="567" w:bottom="1418" w:left="1418" w:header="709" w:footer="709" w:gutter="0"/>
       <w:pgNumType w:start="1"/>
@@ -4661,7 +6238,7 @@
 </file>
 
 <file path=word/endnotes.xml><?xml version="1.0" encoding="utf-8"?>
-<w:endnotes xmlns:wpc="http://schemas.microsoft.com/office/word/2010/wordprocessingCanvas" xmlns:mc="http://schemas.openxmlformats.org/markup-compatibility/2006" xmlns:o="urn:schemas-microsoft-com:office:office" xmlns:r="http://schemas.openxmlformats.org/officeDocument/2006/relationships" xmlns:m="http://schemas.openxmlformats.org/officeDocument/2006/math" xmlns:v="urn:schemas-microsoft-com:vml" xmlns:wp14="http://schemas.microsoft.com/office/word/2010/wordprocessingDrawing" xmlns:wp="http://schemas.openxmlformats.org/drawingml/2006/wordprocessingDrawing" xmlns:w10="urn:schemas-microsoft-com:office:word" xmlns:w="http://schemas.openxmlformats.org/wordprocessingml/2006/main" xmlns:w14="http://schemas.microsoft.com/office/word/2010/wordml" xmlns:wpg="http://schemas.microsoft.com/office/word/2010/wordprocessingGroup" xmlns:wpi="http://schemas.microsoft.com/office/word/2010/wordprocessingInk" xmlns:wne="http://schemas.microsoft.com/office/word/2006/wordml" xmlns:wps="http://schemas.microsoft.com/office/word/2010/wordprocessingShape" mc:Ignorable="w14 wp14">
+<w:endnotes xmlns:ve="http://schemas.openxmlformats.org/markup-compatibility/2006" xmlns:o="urn:schemas-microsoft-com:office:office" xmlns:r="http://schemas.openxmlformats.org/officeDocument/2006/relationships" xmlns:m="http://schemas.openxmlformats.org/officeDocument/2006/math" xmlns:v="urn:schemas-microsoft-com:vml" xmlns:wp="http://schemas.openxmlformats.org/drawingml/2006/wordprocessingDrawing" xmlns:w10="urn:schemas-microsoft-com:office:word" xmlns:w="http://schemas.openxmlformats.org/wordprocessingml/2006/main" xmlns:wne="http://schemas.microsoft.com/office/word/2006/wordml">
   <w:endnote w:type="separator" w:id="-1">
     <w:p>
       <w:pPr>
@@ -4686,7 +6263,7 @@
 </file>
 
 <file path=word/footer1.xml><?xml version="1.0" encoding="utf-8"?>
-<w:ftr xmlns:wpc="http://schemas.microsoft.com/office/word/2010/wordprocessingCanvas" xmlns:mc="http://schemas.openxmlformats.org/markup-compatibility/2006" xmlns:o="urn:schemas-microsoft-com:office:office" xmlns:r="http://schemas.openxmlformats.org/officeDocument/2006/relationships" xmlns:m="http://schemas.openxmlformats.org/officeDocument/2006/math" xmlns:v="urn:schemas-microsoft-com:vml" xmlns:wp14="http://schemas.microsoft.com/office/word/2010/wordprocessingDrawing" xmlns:wp="http://schemas.openxmlformats.org/drawingml/2006/wordprocessingDrawing" xmlns:w10="urn:schemas-microsoft-com:office:word" xmlns:w="http://schemas.openxmlformats.org/wordprocessingml/2006/main" xmlns:w14="http://schemas.microsoft.com/office/word/2010/wordml" xmlns:wpg="http://schemas.microsoft.com/office/word/2010/wordprocessingGroup" xmlns:wpi="http://schemas.microsoft.com/office/word/2010/wordprocessingInk" xmlns:wne="http://schemas.microsoft.com/office/word/2006/wordml" xmlns:wps="http://schemas.microsoft.com/office/word/2010/wordprocessingShape" mc:Ignorable="w14 wp14">
+<w:ftr xmlns:ve="http://schemas.openxmlformats.org/markup-compatibility/2006" xmlns:o="urn:schemas-microsoft-com:office:office" xmlns:r="http://schemas.openxmlformats.org/officeDocument/2006/relationships" xmlns:m="http://schemas.openxmlformats.org/officeDocument/2006/math" xmlns:v="urn:schemas-microsoft-com:vml" xmlns:wp="http://schemas.openxmlformats.org/drawingml/2006/wordprocessingDrawing" xmlns:w10="urn:schemas-microsoft-com:office:word" xmlns:w="http://schemas.openxmlformats.org/wordprocessingml/2006/main" xmlns:wne="http://schemas.microsoft.com/office/word/2006/wordml">
   <w:p>
     <w:pPr>
       <w:pStyle w:val="Piedepgina"/>
@@ -4697,7 +6274,7 @@
 </file>
 
 <file path=word/footer2.xml><?xml version="1.0" encoding="utf-8"?>
-<w:ftr xmlns:wpc="http://schemas.microsoft.com/office/word/2010/wordprocessingCanvas" xmlns:mc="http://schemas.openxmlformats.org/markup-compatibility/2006" xmlns:o="urn:schemas-microsoft-com:office:office" xmlns:r="http://schemas.openxmlformats.org/officeDocument/2006/relationships" xmlns:m="http://schemas.openxmlformats.org/officeDocument/2006/math" xmlns:v="urn:schemas-microsoft-com:vml" xmlns:wp14="http://schemas.microsoft.com/office/word/2010/wordprocessingDrawing" xmlns:wp="http://schemas.openxmlformats.org/drawingml/2006/wordprocessingDrawing" xmlns:w10="urn:schemas-microsoft-com:office:word" xmlns:w="http://schemas.openxmlformats.org/wordprocessingml/2006/main" xmlns:w14="http://schemas.microsoft.com/office/word/2010/wordml" xmlns:wpg="http://schemas.microsoft.com/office/word/2010/wordprocessingGroup" xmlns:wpi="http://schemas.microsoft.com/office/word/2010/wordprocessingInk" xmlns:wne="http://schemas.microsoft.com/office/word/2006/wordml" xmlns:wps="http://schemas.microsoft.com/office/word/2010/wordprocessingShape" mc:Ignorable="w14 wp14">
+<w:ftr xmlns:ve="http://schemas.openxmlformats.org/markup-compatibility/2006" xmlns:o="urn:schemas-microsoft-com:office:office" xmlns:r="http://schemas.openxmlformats.org/officeDocument/2006/relationships" xmlns:m="http://schemas.openxmlformats.org/officeDocument/2006/math" xmlns:v="urn:schemas-microsoft-com:vml" xmlns:wp="http://schemas.openxmlformats.org/drawingml/2006/wordprocessingDrawing" xmlns:w10="urn:schemas-microsoft-com:office:word" xmlns:w="http://schemas.openxmlformats.org/wordprocessingml/2006/main" xmlns:wne="http://schemas.microsoft.com/office/word/2006/wordml">
   <w:sdt>
     <w:sdtPr>
       <w:id w:val="2783221"/>
@@ -4706,7 +6283,6 @@
         <w:docPartUnique/>
       </w:docPartObj>
     </w:sdtPr>
-    <w:sdtEndPr/>
     <w:sdtContent>
       <w:p>
         <w:pPr>
@@ -4719,7 +6295,7 @@
               <v:stroke joinstyle="miter"/>
               <v:path gradientshapeok="t" o:connecttype="rect" textboxrect="5400,5400,16200,16200"/>
             </v:shapetype>
-            <v:shape id="_x0000_s2049" type="#_x0000_t110" style="width:468pt;height:3.55pt;flip:y;mso-width-percent:1000;mso-left-percent:-10001;mso-top-percent:-10001;mso-position-horizontal:absolute;mso-position-horizontal-relative:char;mso-position-vertical:absolute;mso-position-vertical-relative:line;mso-width-percent:1000;mso-left-percent:-10001;mso-top-percent:-10001;mso-width-relative:margin" fillcolor="black [3213]" stroked="f" strokecolor="black [3213]">
+            <v:shape id="_x0000_s2049" type="#_x0000_t110" style="width:468pt;height:3.55pt;flip:y;mso-width-percent:1000;mso-position-horizontal-relative:char;mso-position-vertical-relative:line;mso-width-percent:1000;mso-width-relative:margin" fillcolor="black [3213]" stroked="f" strokecolor="black [3213]">
               <v:fill r:id="rId1" o:title="Light horizontal" type="pattern"/>
               <w10:wrap type="none" anchorx="margin" anchory="page"/>
               <w10:anchorlock/>
@@ -4745,7 +6321,7 @@
           <w:rPr>
             <w:noProof/>
           </w:rPr>
-          <w:t>5</w:t>
+          <w:t>8</w:t>
         </w:r>
         <w:r>
           <w:rPr>
@@ -4766,7 +6342,7 @@
 </file>
 
 <file path=word/footnotes.xml><?xml version="1.0" encoding="utf-8"?>
-<w:footnotes xmlns:wpc="http://schemas.microsoft.com/office/word/2010/wordprocessingCanvas" xmlns:mc="http://schemas.openxmlformats.org/markup-compatibility/2006" xmlns:o="urn:schemas-microsoft-com:office:office" xmlns:r="http://schemas.openxmlformats.org/officeDocument/2006/relationships" xmlns:m="http://schemas.openxmlformats.org/officeDocument/2006/math" xmlns:v="urn:schemas-microsoft-com:vml" xmlns:wp14="http://schemas.microsoft.com/office/word/2010/wordprocessingDrawing" xmlns:wp="http://schemas.openxmlformats.org/drawingml/2006/wordprocessingDrawing" xmlns:w10="urn:schemas-microsoft-com:office:word" xmlns:w="http://schemas.openxmlformats.org/wordprocessingml/2006/main" xmlns:w14="http://schemas.microsoft.com/office/word/2010/wordml" xmlns:wpg="http://schemas.microsoft.com/office/word/2010/wordprocessingGroup" xmlns:wpi="http://schemas.microsoft.com/office/word/2010/wordprocessingInk" xmlns:wne="http://schemas.microsoft.com/office/word/2006/wordml" xmlns:wps="http://schemas.microsoft.com/office/word/2010/wordprocessingShape" mc:Ignorable="w14 wp14">
+<w:footnotes xmlns:ve="http://schemas.openxmlformats.org/markup-compatibility/2006" xmlns:o="urn:schemas-microsoft-com:office:office" xmlns:r="http://schemas.openxmlformats.org/officeDocument/2006/relationships" xmlns:m="http://schemas.openxmlformats.org/officeDocument/2006/math" xmlns:v="urn:schemas-microsoft-com:vml" xmlns:wp="http://schemas.openxmlformats.org/drawingml/2006/wordprocessingDrawing" xmlns:w10="urn:schemas-microsoft-com:office:word" xmlns:w="http://schemas.openxmlformats.org/wordprocessingml/2006/main" xmlns:wne="http://schemas.microsoft.com/office/word/2006/wordml">
   <w:footnote w:type="separator" w:id="-1">
     <w:p>
       <w:pPr>
@@ -4791,7 +6367,7 @@
 </file>
 
 <file path=word/header1.xml><?xml version="1.0" encoding="utf-8"?>
-<w:hdr xmlns:wpc="http://schemas.microsoft.com/office/word/2010/wordprocessingCanvas" xmlns:mc="http://schemas.openxmlformats.org/markup-compatibility/2006" xmlns:o="urn:schemas-microsoft-com:office:office" xmlns:r="http://schemas.openxmlformats.org/officeDocument/2006/relationships" xmlns:m="http://schemas.openxmlformats.org/officeDocument/2006/math" xmlns:v="urn:schemas-microsoft-com:vml" xmlns:wp14="http://schemas.microsoft.com/office/word/2010/wordprocessingDrawing" xmlns:wp="http://schemas.openxmlformats.org/drawingml/2006/wordprocessingDrawing" xmlns:w10="urn:schemas-microsoft-com:office:word" xmlns:w="http://schemas.openxmlformats.org/wordprocessingml/2006/main" xmlns:w14="http://schemas.microsoft.com/office/word/2010/wordml" xmlns:wpg="http://schemas.microsoft.com/office/word/2010/wordprocessingGroup" xmlns:wpi="http://schemas.microsoft.com/office/word/2010/wordprocessingInk" xmlns:wne="http://schemas.microsoft.com/office/word/2006/wordml" xmlns:wps="http://schemas.microsoft.com/office/word/2010/wordprocessingShape" mc:Ignorable="w14 wp14">
+<w:hdr xmlns:ve="http://schemas.openxmlformats.org/markup-compatibility/2006" xmlns:o="urn:schemas-microsoft-com:office:office" xmlns:r="http://schemas.openxmlformats.org/officeDocument/2006/relationships" xmlns:m="http://schemas.openxmlformats.org/officeDocument/2006/math" xmlns:v="urn:schemas-microsoft-com:vml" xmlns:wp="http://schemas.openxmlformats.org/drawingml/2006/wordprocessingDrawing" xmlns:w10="urn:schemas-microsoft-com:office:word" xmlns:w="http://schemas.openxmlformats.org/wordprocessingml/2006/main" xmlns:wne="http://schemas.microsoft.com/office/word/2006/wordml">
   <w:p>
     <w:pPr>
       <w:pStyle w:val="Piedepgina"/>
@@ -4830,7 +6406,7 @@
 </file>
 
 <file path=word/header2.xml><?xml version="1.0" encoding="utf-8"?>
-<w:hdr xmlns:wpc="http://schemas.microsoft.com/office/word/2010/wordprocessingCanvas" xmlns:mc="http://schemas.openxmlformats.org/markup-compatibility/2006" xmlns:o="urn:schemas-microsoft-com:office:office" xmlns:r="http://schemas.openxmlformats.org/officeDocument/2006/relationships" xmlns:m="http://schemas.openxmlformats.org/officeDocument/2006/math" xmlns:v="urn:schemas-microsoft-com:vml" xmlns:wp14="http://schemas.microsoft.com/office/word/2010/wordprocessingDrawing" xmlns:wp="http://schemas.openxmlformats.org/drawingml/2006/wordprocessingDrawing" xmlns:w10="urn:schemas-microsoft-com:office:word" xmlns:w="http://schemas.openxmlformats.org/wordprocessingml/2006/main" xmlns:w14="http://schemas.microsoft.com/office/word/2010/wordml" xmlns:wpg="http://schemas.microsoft.com/office/word/2010/wordprocessingGroup" xmlns:wpi="http://schemas.microsoft.com/office/word/2010/wordprocessingInk" xmlns:wne="http://schemas.microsoft.com/office/word/2006/wordml" xmlns:wps="http://schemas.microsoft.com/office/word/2010/wordprocessingShape" mc:Ignorable="w14 wp14">
+<w:hdr xmlns:ve="http://schemas.openxmlformats.org/markup-compatibility/2006" xmlns:o="urn:schemas-microsoft-com:office:office" xmlns:r="http://schemas.openxmlformats.org/officeDocument/2006/relationships" xmlns:m="http://schemas.openxmlformats.org/officeDocument/2006/math" xmlns:v="urn:schemas-microsoft-com:vml" xmlns:wp="http://schemas.openxmlformats.org/drawingml/2006/wordprocessingDrawing" xmlns:w10="urn:schemas-microsoft-com:office:word" xmlns:w="http://schemas.openxmlformats.org/wordprocessingml/2006/main" xmlns:wne="http://schemas.microsoft.com/office/word/2006/wordml">
   <w:p>
     <w:pPr>
       <w:pStyle w:val="Piedepgina"/>
@@ -4885,7 +6461,7 @@
 </file>
 
 <file path=word/numbering.xml><?xml version="1.0" encoding="utf-8"?>
-<w:numbering xmlns:wpc="http://schemas.microsoft.com/office/word/2010/wordprocessingCanvas" xmlns:mc="http://schemas.openxmlformats.org/markup-compatibility/2006" xmlns:o="urn:schemas-microsoft-com:office:office" xmlns:r="http://schemas.openxmlformats.org/officeDocument/2006/relationships" xmlns:m="http://schemas.openxmlformats.org/officeDocument/2006/math" xmlns:v="urn:schemas-microsoft-com:vml" xmlns:wp14="http://schemas.microsoft.com/office/word/2010/wordprocessingDrawing" xmlns:wp="http://schemas.openxmlformats.org/drawingml/2006/wordprocessingDrawing" xmlns:w10="urn:schemas-microsoft-com:office:word" xmlns:w="http://schemas.openxmlformats.org/wordprocessingml/2006/main" xmlns:w14="http://schemas.microsoft.com/office/word/2010/wordml" xmlns:wpg="http://schemas.microsoft.com/office/word/2010/wordprocessingGroup" xmlns:wpi="http://schemas.microsoft.com/office/word/2010/wordprocessingInk" xmlns:wne="http://schemas.microsoft.com/office/word/2006/wordml" xmlns:wps="http://schemas.microsoft.com/office/word/2010/wordprocessingShape" mc:Ignorable="w14 wp14">
+<w:numbering xmlns:ve="http://schemas.openxmlformats.org/markup-compatibility/2006" xmlns:o="urn:schemas-microsoft-com:office:office" xmlns:r="http://schemas.openxmlformats.org/officeDocument/2006/relationships" xmlns:m="http://schemas.openxmlformats.org/officeDocument/2006/math" xmlns:v="urn:schemas-microsoft-com:vml" xmlns:wp="http://schemas.openxmlformats.org/drawingml/2006/wordprocessingDrawing" xmlns:w10="urn:schemas-microsoft-com:office:word" xmlns:w="http://schemas.openxmlformats.org/wordprocessingml/2006/main" xmlns:wne="http://schemas.microsoft.com/office/word/2006/wordml">
   <w:abstractNum w:abstractNumId="0">
     <w:nsid w:val="02B21A93"/>
     <w:multiLevelType w:val="hybridMultilevel"/>
@@ -5404,6 +6980,95 @@
     </w:lvl>
   </w:abstractNum>
   <w:abstractNum w:abstractNumId="5">
+    <w:nsid w:val="33C42FFE"/>
+    <w:multiLevelType w:val="hybridMultilevel"/>
+    <w:tmpl w:val="5380AC90"/>
+    <w:lvl w:ilvl="0" w:tplc="3B1CEEBC">
+      <w:start w:val="1"/>
+      <w:numFmt w:val="lowerLetter"/>
+      <w:lvlText w:val="%1-"/>
+      <w:lvlJc w:val="left"/>
+      <w:pPr>
+        <w:ind w:left="1080" w:hanging="360"/>
+      </w:pPr>
+      <w:rPr>
+        <w:rFonts w:hint="default"/>
+      </w:rPr>
+    </w:lvl>
+    <w:lvl w:ilvl="1" w:tplc="0C0A0019" w:tentative="1">
+      <w:start w:val="1"/>
+      <w:numFmt w:val="lowerLetter"/>
+      <w:lvlText w:val="%2."/>
+      <w:lvlJc w:val="left"/>
+      <w:pPr>
+        <w:ind w:left="1800" w:hanging="360"/>
+      </w:pPr>
+    </w:lvl>
+    <w:lvl w:ilvl="2" w:tplc="0C0A001B" w:tentative="1">
+      <w:start w:val="1"/>
+      <w:numFmt w:val="lowerRoman"/>
+      <w:lvlText w:val="%3."/>
+      <w:lvlJc w:val="right"/>
+      <w:pPr>
+        <w:ind w:left="2520" w:hanging="180"/>
+      </w:pPr>
+    </w:lvl>
+    <w:lvl w:ilvl="3" w:tplc="0C0A000F" w:tentative="1">
+      <w:start w:val="1"/>
+      <w:numFmt w:val="decimal"/>
+      <w:lvlText w:val="%4."/>
+      <w:lvlJc w:val="left"/>
+      <w:pPr>
+        <w:ind w:left="3240" w:hanging="360"/>
+      </w:pPr>
+    </w:lvl>
+    <w:lvl w:ilvl="4" w:tplc="0C0A0019" w:tentative="1">
+      <w:start w:val="1"/>
+      <w:numFmt w:val="lowerLetter"/>
+      <w:lvlText w:val="%5."/>
+      <w:lvlJc w:val="left"/>
+      <w:pPr>
+        <w:ind w:left="3960" w:hanging="360"/>
+      </w:pPr>
+    </w:lvl>
+    <w:lvl w:ilvl="5" w:tplc="0C0A001B" w:tentative="1">
+      <w:start w:val="1"/>
+      <w:numFmt w:val="lowerRoman"/>
+      <w:lvlText w:val="%6."/>
+      <w:lvlJc w:val="right"/>
+      <w:pPr>
+        <w:ind w:left="4680" w:hanging="180"/>
+      </w:pPr>
+    </w:lvl>
+    <w:lvl w:ilvl="6" w:tplc="0C0A000F" w:tentative="1">
+      <w:start w:val="1"/>
+      <w:numFmt w:val="decimal"/>
+      <w:lvlText w:val="%7."/>
+      <w:lvlJc w:val="left"/>
+      <w:pPr>
+        <w:ind w:left="5400" w:hanging="360"/>
+      </w:pPr>
+    </w:lvl>
+    <w:lvl w:ilvl="7" w:tplc="0C0A0019" w:tentative="1">
+      <w:start w:val="1"/>
+      <w:numFmt w:val="lowerLetter"/>
+      <w:lvlText w:val="%8."/>
+      <w:lvlJc w:val="left"/>
+      <w:pPr>
+        <w:ind w:left="6120" w:hanging="360"/>
+      </w:pPr>
+    </w:lvl>
+    <w:lvl w:ilvl="8" w:tplc="0C0A001B" w:tentative="1">
+      <w:start w:val="1"/>
+      <w:numFmt w:val="lowerRoman"/>
+      <w:lvlText w:val="%9."/>
+      <w:lvlJc w:val="right"/>
+      <w:pPr>
+        <w:ind w:left="6840" w:hanging="180"/>
+      </w:pPr>
+    </w:lvl>
+  </w:abstractNum>
+  <w:abstractNum w:abstractNumId="6">
     <w:nsid w:val="367D1425"/>
     <w:multiLevelType w:val="hybridMultilevel"/>
     <w:tmpl w:val="9D88FCE8"/>
@@ -5492,7 +7157,7 @@
       </w:pPr>
     </w:lvl>
   </w:abstractNum>
-  <w:abstractNum w:abstractNumId="6">
+  <w:abstractNum w:abstractNumId="7">
     <w:nsid w:val="44C616BD"/>
     <w:multiLevelType w:val="hybridMultilevel"/>
     <w:tmpl w:val="7FAC66B6"/>
@@ -5581,7 +7246,96 @@
       </w:pPr>
     </w:lvl>
   </w:abstractNum>
-  <w:abstractNum w:abstractNumId="7">
+  <w:abstractNum w:abstractNumId="8">
+    <w:nsid w:val="49673E76"/>
+    <w:multiLevelType w:val="hybridMultilevel"/>
+    <w:tmpl w:val="B98CA5A6"/>
+    <w:lvl w:ilvl="0" w:tplc="A34C1F08">
+      <w:start w:val="1"/>
+      <w:numFmt w:val="decimal"/>
+      <w:lvlText w:val="%1-"/>
+      <w:lvlJc w:val="left"/>
+      <w:pPr>
+        <w:ind w:left="1080" w:hanging="360"/>
+      </w:pPr>
+      <w:rPr>
+        <w:rFonts w:hint="default"/>
+      </w:rPr>
+    </w:lvl>
+    <w:lvl w:ilvl="1" w:tplc="0C0A0019" w:tentative="1">
+      <w:start w:val="1"/>
+      <w:numFmt w:val="lowerLetter"/>
+      <w:lvlText w:val="%2."/>
+      <w:lvlJc w:val="left"/>
+      <w:pPr>
+        <w:ind w:left="1800" w:hanging="360"/>
+      </w:pPr>
+    </w:lvl>
+    <w:lvl w:ilvl="2" w:tplc="0C0A001B" w:tentative="1">
+      <w:start w:val="1"/>
+      <w:numFmt w:val="lowerRoman"/>
+      <w:lvlText w:val="%3."/>
+      <w:lvlJc w:val="right"/>
+      <w:pPr>
+        <w:ind w:left="2520" w:hanging="180"/>
+      </w:pPr>
+    </w:lvl>
+    <w:lvl w:ilvl="3" w:tplc="0C0A000F" w:tentative="1">
+      <w:start w:val="1"/>
+      <w:numFmt w:val="decimal"/>
+      <w:lvlText w:val="%4."/>
+      <w:lvlJc w:val="left"/>
+      <w:pPr>
+        <w:ind w:left="3240" w:hanging="360"/>
+      </w:pPr>
+    </w:lvl>
+    <w:lvl w:ilvl="4" w:tplc="0C0A0019" w:tentative="1">
+      <w:start w:val="1"/>
+      <w:numFmt w:val="lowerLetter"/>
+      <w:lvlText w:val="%5."/>
+      <w:lvlJc w:val="left"/>
+      <w:pPr>
+        <w:ind w:left="3960" w:hanging="360"/>
+      </w:pPr>
+    </w:lvl>
+    <w:lvl w:ilvl="5" w:tplc="0C0A001B" w:tentative="1">
+      <w:start w:val="1"/>
+      <w:numFmt w:val="lowerRoman"/>
+      <w:lvlText w:val="%6."/>
+      <w:lvlJc w:val="right"/>
+      <w:pPr>
+        <w:ind w:left="4680" w:hanging="180"/>
+      </w:pPr>
+    </w:lvl>
+    <w:lvl w:ilvl="6" w:tplc="0C0A000F" w:tentative="1">
+      <w:start w:val="1"/>
+      <w:numFmt w:val="decimal"/>
+      <w:lvlText w:val="%7."/>
+      <w:lvlJc w:val="left"/>
+      <w:pPr>
+        <w:ind w:left="5400" w:hanging="360"/>
+      </w:pPr>
+    </w:lvl>
+    <w:lvl w:ilvl="7" w:tplc="0C0A0019" w:tentative="1">
+      <w:start w:val="1"/>
+      <w:numFmt w:val="lowerLetter"/>
+      <w:lvlText w:val="%8."/>
+      <w:lvlJc w:val="left"/>
+      <w:pPr>
+        <w:ind w:left="6120" w:hanging="360"/>
+      </w:pPr>
+    </w:lvl>
+    <w:lvl w:ilvl="8" w:tplc="0C0A001B" w:tentative="1">
+      <w:start w:val="1"/>
+      <w:numFmt w:val="lowerRoman"/>
+      <w:lvlText w:val="%9."/>
+      <w:lvlJc w:val="right"/>
+      <w:pPr>
+        <w:ind w:left="6840" w:hanging="180"/>
+      </w:pPr>
+    </w:lvl>
+  </w:abstractNum>
+  <w:abstractNum w:abstractNumId="9">
     <w:nsid w:val="4DA16994"/>
     <w:multiLevelType w:val="hybridMultilevel"/>
     <w:tmpl w:val="18828782"/>
@@ -5670,7 +7424,7 @@
       </w:pPr>
     </w:lvl>
   </w:abstractNum>
-  <w:abstractNum w:abstractNumId="8">
+  <w:abstractNum w:abstractNumId="10">
     <w:nsid w:val="52380716"/>
     <w:multiLevelType w:val="hybridMultilevel"/>
     <w:tmpl w:val="399A4F16"/>
@@ -5783,7 +7537,7 @@
       </w:rPr>
     </w:lvl>
   </w:abstractNum>
-  <w:abstractNum w:abstractNumId="9">
+  <w:abstractNum w:abstractNumId="11">
     <w:nsid w:val="5995686A"/>
     <w:multiLevelType w:val="hybridMultilevel"/>
     <w:tmpl w:val="92F679D6"/>
@@ -5872,7 +7626,7 @@
       </w:pPr>
     </w:lvl>
   </w:abstractNum>
-  <w:abstractNum w:abstractNumId="10">
+  <w:abstractNum w:abstractNumId="12">
     <w:nsid w:val="684A350D"/>
     <w:multiLevelType w:val="hybridMultilevel"/>
     <w:tmpl w:val="1298A56A"/>
@@ -5961,7 +7715,7 @@
       </w:pPr>
     </w:lvl>
   </w:abstractNum>
-  <w:abstractNum w:abstractNumId="11">
+  <w:abstractNum w:abstractNumId="13">
     <w:nsid w:val="6DCE49EB"/>
     <w:multiLevelType w:val="hybridMultilevel"/>
     <w:tmpl w:val="4C7ECB7E"/>
@@ -6074,7 +7828,7 @@
       </w:rPr>
     </w:lvl>
   </w:abstractNum>
-  <w:abstractNum w:abstractNumId="12">
+  <w:abstractNum w:abstractNumId="14">
     <w:nsid w:val="6FCD6E58"/>
     <w:multiLevelType w:val="hybridMultilevel"/>
     <w:tmpl w:val="18828782"/>
@@ -6163,7 +7917,7 @@
       </w:pPr>
     </w:lvl>
   </w:abstractNum>
-  <w:abstractNum w:abstractNumId="13">
+  <w:abstractNum w:abstractNumId="15">
     <w:nsid w:val="7126020D"/>
     <w:multiLevelType w:val="hybridMultilevel"/>
     <w:tmpl w:val="18828782"/>
@@ -6252,7 +8006,7 @@
       </w:pPr>
     </w:lvl>
   </w:abstractNum>
-  <w:abstractNum w:abstractNumId="14">
+  <w:abstractNum w:abstractNumId="16">
     <w:nsid w:val="71517404"/>
     <w:multiLevelType w:val="hybridMultilevel"/>
     <w:tmpl w:val="24E0EFFA"/>
@@ -6369,13 +8123,13 @@
     <w:abstractNumId w:val="1"/>
   </w:num>
   <w:num w:numId="2">
-    <w:abstractNumId w:val="7"/>
+    <w:abstractNumId w:val="9"/>
   </w:num>
   <w:num w:numId="3">
-    <w:abstractNumId w:val="12"/>
+    <w:abstractNumId w:val="14"/>
   </w:num>
   <w:num w:numId="4">
-    <w:abstractNumId w:val="13"/>
+    <w:abstractNumId w:val="15"/>
   </w:num>
   <w:num w:numId="5">
     <w:abstractNumId w:val="4"/>
@@ -6387,34 +8141,40 @@
     <w:abstractNumId w:val="3"/>
   </w:num>
   <w:num w:numId="8">
-    <w:abstractNumId w:val="14"/>
+    <w:abstractNumId w:val="16"/>
   </w:num>
   <w:num w:numId="9">
+    <w:abstractNumId w:val="13"/>
+  </w:num>
+  <w:num w:numId="10">
+    <w:abstractNumId w:val="7"/>
+  </w:num>
+  <w:num w:numId="11">
+    <w:abstractNumId w:val="10"/>
+  </w:num>
+  <w:num w:numId="12">
     <w:abstractNumId w:val="11"/>
   </w:num>
-  <w:num w:numId="10">
-    <w:abstractNumId w:val="6"/>
-  </w:num>
-  <w:num w:numId="11">
-    <w:abstractNumId w:val="8"/>
-  </w:num>
-  <w:num w:numId="12">
-    <w:abstractNumId w:val="9"/>
-  </w:num>
   <w:num w:numId="13">
-    <w:abstractNumId w:val="10"/>
+    <w:abstractNumId w:val="12"/>
   </w:num>
   <w:num w:numId="14">
-    <w:abstractNumId w:val="5"/>
+    <w:abstractNumId w:val="6"/>
   </w:num>
   <w:num w:numId="15">
     <w:abstractNumId w:val="0"/>
+  </w:num>
+  <w:num w:numId="16">
+    <w:abstractNumId w:val="8"/>
+  </w:num>
+  <w:num w:numId="17">
+    <w:abstractNumId w:val="5"/>
   </w:num>
 </w:numbering>
 </file>
 
 <file path=word/styles.xml><?xml version="1.0" encoding="utf-8"?>
-<w:styles xmlns:mc="http://schemas.openxmlformats.org/markup-compatibility/2006" xmlns:r="http://schemas.openxmlformats.org/officeDocument/2006/relationships" xmlns:w="http://schemas.openxmlformats.org/wordprocessingml/2006/main" xmlns:w14="http://schemas.microsoft.com/office/word/2010/wordml" mc:Ignorable="w14">
+<w:styles xmlns:r="http://schemas.openxmlformats.org/officeDocument/2006/relationships" xmlns:w="http://schemas.openxmlformats.org/wordprocessingml/2006/main">
   <w:docDefaults>
     <w:rPrDefault>
       <w:rPr>
@@ -6585,6 +8345,7 @@
     <w:uiPriority w:val="99"/>
     <w:semiHidden/>
     <w:unhideWhenUsed/>
+    <w:qFormat/>
     <w:tblPr>
       <w:tblInd w:w="0" w:type="dxa"/>
       <w:tblCellMar>
@@ -7316,7 +9077,7 @@
 </file>
 
 <file path=customXml/itemProps1.xml><?xml version="1.0" encoding="utf-8"?>
-<ds:datastoreItem xmlns:ds="http://schemas.openxmlformats.org/officeDocument/2006/customXml" ds:itemID="{9368E52A-A257-4146-AC7B-B2E5AF3AB2AE}">
+<ds:datastoreItem xmlns:ds="http://schemas.openxmlformats.org/officeDocument/2006/customXml" ds:itemID="{F7368AF8-E952-4C77-AF7C-0115B0C30390}">
   <ds:schemaRefs>
     <ds:schemaRef ds:uri="http://schemas.openxmlformats.org/officeDocument/2006/bibliography"/>
   </ds:schemaRefs>

</xml_diff>